<commit_message>
Updated lesson 1 class tasks
</commit_message>
<xml_diff>
--- a/Homework/lesson-01.docx
+++ b/Homework/lesson-01.docx
@@ -1,266 +1,647 @@
 
 <file path=word/document.xml><?xml version="1.0" encoding="utf-8"?>
-<w:document xmlns:ve="http://schemas.openxmlformats.org/markup-compatibility/2006" xmlns:o="urn:schemas-microsoft-com:office:office" xmlns:r="http://schemas.openxmlformats.org/officeDocument/2006/relationships" xmlns:m="http://schemas.openxmlformats.org/officeDocument/2006/math" xmlns:v="urn:schemas-microsoft-com:vml" xmlns:wp="http://schemas.openxmlformats.org/drawingml/2006/wordprocessingDrawing" xmlns:w10="urn:schemas-microsoft-com:office:word" xmlns:w="http://schemas.openxmlformats.org/wordprocessingml/2006/main" xmlns:wne="http://schemas.microsoft.com/office/word/2006/wordml">
+<w:document xmlns:wpc="http://schemas.microsoft.com/office/word/2010/wordprocessingCanvas" xmlns:mc="http://schemas.openxmlformats.org/markup-compatibility/2006" xmlns:o="urn:schemas-microsoft-com:office:office" xmlns:r="http://schemas.openxmlformats.org/officeDocument/2006/relationships" xmlns:m="http://schemas.openxmlformats.org/officeDocument/2006/math" xmlns:v="urn:schemas-microsoft-com:vml" xmlns:wp14="http://schemas.microsoft.com/office/word/2010/wordprocessingDrawing" xmlns:wp="http://schemas.openxmlformats.org/drawingml/2006/wordprocessingDrawing" xmlns:w10="urn:schemas-microsoft-com:office:word" xmlns:w="http://schemas.openxmlformats.org/wordprocessingml/2006/main" xmlns:w14="http://schemas.microsoft.com/office/word/2010/wordml" xmlns:wpg="http://schemas.microsoft.com/office/word/2010/wordprocessingGroup" xmlns:wpi="http://schemas.microsoft.com/office/word/2010/wordprocessingInk" xmlns:wne="http://schemas.microsoft.com/office/word/2006/wordml" xmlns:wps="http://schemas.microsoft.com/office/word/2010/wordprocessingShape" mc:Ignorable="w14 wp14">
   <w:body>
     <w:p>
       <w:pPr>
-        <w:pStyle w:val="a3"/>
+        <w:rPr>
+          <w:lang w:val="en-US"/>
+        </w:rPr>
+      </w:pPr>
+    </w:p>
+    <w:p>
+      <w:pPr>
+        <w:pStyle w:val="ListParagraph"/>
         <w:numPr>
           <w:ilvl w:val="0"/>
           <w:numId w:val="3"/>
         </w:numPr>
       </w:pPr>
       <w:r>
-        <w:t>Напишите программу вывода на консоль вашего имени</w:t>
-      </w:r>
-    </w:p>
-    <w:p>
-      <w:pPr>
-        <w:pStyle w:val="a3"/>
+        <w:t>Создайте новое консольное приложение (</w:t>
+      </w:r>
+      <w:r>
+        <w:rPr>
+          <w:lang w:val="en-US"/>
+        </w:rPr>
+        <w:t>Console</w:t>
+      </w:r>
+      <w:r>
+        <w:t xml:space="preserve"> </w:t>
+      </w:r>
+      <w:r>
+        <w:rPr>
+          <w:lang w:val="en-US"/>
+        </w:rPr>
+        <w:t>Application</w:t>
+      </w:r>
+      <w:r>
+        <w:t>)</w:t>
+      </w:r>
+    </w:p>
+    <w:p>
+      <w:pPr>
+        <w:pStyle w:val="ListParagraph"/>
+        <w:numPr>
+          <w:ilvl w:val="1"/>
+          <w:numId w:val="3"/>
+        </w:numPr>
+      </w:pPr>
+      <w:r>
+        <w:t xml:space="preserve">Выведите на экран свое имя с помощью функции </w:t>
+      </w:r>
+      <w:r>
+        <w:rPr>
+          <w:lang w:val="en-US"/>
+        </w:rPr>
+        <w:t>Console</w:t>
+      </w:r>
+      <w:r>
+        <w:t>.</w:t>
+      </w:r>
+      <w:proofErr w:type="spellStart"/>
+      <w:r>
+        <w:rPr>
+          <w:lang w:val="en-US"/>
+        </w:rPr>
+        <w:t>WriteLine</w:t>
+      </w:r>
+      <w:proofErr w:type="spellEnd"/>
+      <w:r>
+        <w:t>()</w:t>
+      </w:r>
+    </w:p>
+    <w:p>
+      <w:pPr>
+        <w:pStyle w:val="ListParagraph"/>
+        <w:numPr>
+          <w:ilvl w:val="1"/>
+          <w:numId w:val="3"/>
+        </w:numPr>
+      </w:pPr>
+      <w:r>
+        <w:t>Сделайте так чтобы имя выводилось 7 раз</w:t>
+      </w:r>
+    </w:p>
+    <w:p>
+      <w:pPr>
+        <w:pStyle w:val="ListParagraph"/>
+        <w:numPr>
+          <w:ilvl w:val="2"/>
+          <w:numId w:val="3"/>
+        </w:numPr>
+      </w:pPr>
+      <w:r>
+        <w:t xml:space="preserve">Сделайте это используя цикл </w:t>
+      </w:r>
+      <w:r>
+        <w:rPr>
+          <w:lang w:val="en-US"/>
+        </w:rPr>
+        <w:t>for</w:t>
+      </w:r>
+    </w:p>
+    <w:p>
+      <w:pPr>
+        <w:pStyle w:val="ListParagraph"/>
+        <w:numPr>
+          <w:ilvl w:val="2"/>
+          <w:numId w:val="3"/>
+        </w:numPr>
+      </w:pPr>
+      <w:r>
+        <w:t xml:space="preserve">Теперь попробуйте тоже самое с помощью цикла </w:t>
+      </w:r>
+      <w:r>
+        <w:rPr>
+          <w:lang w:val="en-US"/>
+        </w:rPr>
+        <w:t>while</w:t>
+      </w:r>
+    </w:p>
+    <w:p>
+      <w:pPr>
+        <w:pStyle w:val="ListParagraph"/>
+        <w:numPr>
+          <w:ilvl w:val="1"/>
+          <w:numId w:val="3"/>
+        </w:numPr>
+      </w:pPr>
+      <w:r>
+        <w:t>Добавьте в начале каждой строки порядковый номер (</w:t>
+      </w:r>
+      <w:r>
+        <w:t>от 1 до максимального числа повторений)</w:t>
+      </w:r>
+    </w:p>
+    <w:p>
+      <w:pPr>
+        <w:pStyle w:val="ListParagraph"/>
+        <w:numPr>
+          <w:ilvl w:val="1"/>
+          <w:numId w:val="3"/>
+        </w:numPr>
+      </w:pPr>
+      <w:r>
+        <w:t xml:space="preserve">Дайте пользователю возможность ввести имя с клавиатуры. Выведите в цикле введенное имя. </w:t>
+      </w:r>
+      <w:r>
+        <w:t xml:space="preserve"> </w:t>
+      </w:r>
+      <w:r>
+        <w:t xml:space="preserve">Для ввода данных используйте функцию </w:t>
+      </w:r>
+      <w:proofErr w:type="spellStart"/>
+      <w:r>
+        <w:rPr>
+          <w:lang w:val="en-US"/>
+        </w:rPr>
+        <w:t>Console.ReadLine</w:t>
+      </w:r>
+      <w:proofErr w:type="spellEnd"/>
+      <w:r>
+        <w:rPr>
+          <w:lang w:val="en-US"/>
+        </w:rPr>
+        <w:t>()</w:t>
+      </w:r>
+    </w:p>
+    <w:p>
+      <w:pPr>
+        <w:pStyle w:val="ListParagraph"/>
         <w:numPr>
           <w:ilvl w:val="0"/>
           <w:numId w:val="3"/>
         </w:numPr>
       </w:pPr>
       <w:r>
-        <w:t>Напишите программу вывода на консоль вашего имени 10 раз</w:t>
-      </w:r>
-    </w:p>
-    <w:p>
-      <w:pPr>
-        <w:pStyle w:val="a3"/>
+        <w:t>Закоментируйте ранее написанный код или создайте новое консольное приложение</w:t>
+      </w:r>
+    </w:p>
+    <w:p>
+      <w:pPr>
+        <w:pStyle w:val="ListParagraph"/>
+        <w:numPr>
+          <w:ilvl w:val="1"/>
+          <w:numId w:val="3"/>
+        </w:numPr>
+      </w:pPr>
+      <w:r>
+        <w:t>Напишите программу спрашивающую у пользователя его имя и затем выводит ему приве</w:t>
+      </w:r>
+      <w:r>
+        <w:t>т</w:t>
+      </w:r>
+      <w:r>
+        <w:t>ствие («Здравствуйте, …»)</w:t>
+      </w:r>
+      <w:r>
+        <w:t xml:space="preserve">. </w:t>
+      </w:r>
+      <w:r>
+        <w:t xml:space="preserve">Для ввода данных используйте функцию </w:t>
+      </w:r>
+      <w:proofErr w:type="spellStart"/>
+      <w:r>
+        <w:rPr>
+          <w:lang w:val="en-US"/>
+        </w:rPr>
+        <w:t>Console.ReadLine</w:t>
+      </w:r>
+      <w:proofErr w:type="spellEnd"/>
+      <w:r>
+        <w:rPr>
+          <w:lang w:val="en-US"/>
+        </w:rPr>
+        <w:t>()</w:t>
+      </w:r>
+    </w:p>
+    <w:p>
+      <w:pPr>
+        <w:pStyle w:val="ListParagraph"/>
+        <w:numPr>
+          <w:ilvl w:val="1"/>
+          <w:numId w:val="3"/>
+        </w:numPr>
+      </w:pPr>
+      <w:r>
+        <w:t>Попросите пользователя ввести число</w:t>
+      </w:r>
+      <w:r>
+        <w:t xml:space="preserve"> </w:t>
+      </w:r>
+      <w:r>
+        <w:t>повторений и выведите приветствие</w:t>
+      </w:r>
+      <w:r>
+        <w:t xml:space="preserve"> </w:t>
+      </w:r>
+      <w:r>
+        <w:t xml:space="preserve"> указанное число раз. </w:t>
+      </w:r>
+      <w:r>
+        <w:t xml:space="preserve">Для ввода данных используйте функцию </w:t>
+      </w:r>
+      <w:r>
+        <w:rPr>
+          <w:lang w:val="en-US"/>
+        </w:rPr>
+        <w:t>Console</w:t>
+      </w:r>
+      <w:r>
+        <w:t>.</w:t>
+      </w:r>
+      <w:proofErr w:type="spellStart"/>
+      <w:r>
+        <w:rPr>
+          <w:lang w:val="en-US"/>
+        </w:rPr>
+        <w:t>ReadLine</w:t>
+      </w:r>
+      <w:proofErr w:type="spellEnd"/>
+      <w:r>
+        <w:t>()</w:t>
+      </w:r>
+      <w:r>
+        <w:t xml:space="preserve">. Для преобразования строки в число используйте фукнцию </w:t>
+      </w:r>
+      <w:proofErr w:type="spellStart"/>
+      <w:r>
+        <w:rPr>
+          <w:lang w:val="en-US"/>
+        </w:rPr>
+        <w:t>int</w:t>
+      </w:r>
+      <w:proofErr w:type="spellEnd"/>
+      <w:r>
+        <w:t>.</w:t>
+      </w:r>
+      <w:r>
+        <w:rPr>
+          <w:lang w:val="en-US"/>
+        </w:rPr>
+        <w:t>Parse</w:t>
+      </w:r>
+      <w:r>
+        <w:t xml:space="preserve">() </w:t>
+      </w:r>
+      <w:r>
+        <w:t xml:space="preserve">или </w:t>
+      </w:r>
+      <w:r>
+        <w:rPr>
+          <w:lang w:val="en-US"/>
+        </w:rPr>
+        <w:t>Convert</w:t>
+      </w:r>
+      <w:r>
+        <w:t>.</w:t>
+      </w:r>
+      <w:proofErr w:type="spellStart"/>
+      <w:r>
+        <w:rPr>
+          <w:lang w:val="en-US"/>
+        </w:rPr>
+        <w:t>ToInt</w:t>
+      </w:r>
+      <w:proofErr w:type="spellEnd"/>
+      <w:r>
+        <w:t>32()</w:t>
+      </w:r>
+    </w:p>
+    <w:p>
+      <w:pPr>
+        <w:pStyle w:val="ListParagraph"/>
+        <w:numPr>
+          <w:ilvl w:val="2"/>
+          <w:numId w:val="3"/>
+        </w:numPr>
+      </w:pPr>
+      <w:r>
+        <w:t xml:space="preserve">Попробуйте решить задачу используя циклы </w:t>
+      </w:r>
+      <w:r>
+        <w:rPr>
+          <w:lang w:val="en-US"/>
+        </w:rPr>
+        <w:t>for</w:t>
+      </w:r>
+      <w:r>
+        <w:t xml:space="preserve">, </w:t>
+      </w:r>
+      <w:r>
+        <w:rPr>
+          <w:lang w:val="en-US"/>
+        </w:rPr>
+        <w:t>while</w:t>
+      </w:r>
+      <w:r>
+        <w:t xml:space="preserve">, </w:t>
+      </w:r>
+      <w:r>
+        <w:rPr>
+          <w:lang w:val="en-US"/>
+        </w:rPr>
+        <w:t>do</w:t>
+      </w:r>
+      <w:r>
+        <w:t xml:space="preserve"> </w:t>
+      </w:r>
+      <w:r>
+        <w:rPr>
+          <w:lang w:val="en-US"/>
+        </w:rPr>
+        <w:t>while</w:t>
+      </w:r>
+    </w:p>
+    <w:p>
+      <w:pPr>
+        <w:pStyle w:val="ListParagraph"/>
         <w:numPr>
           <w:ilvl w:val="0"/>
           <w:numId w:val="3"/>
         </w:numPr>
       </w:pPr>
       <w:r>
-        <w:t xml:space="preserve">Напишите </w:t>
-      </w:r>
-      <w:proofErr w:type="gramStart"/>
-      <w:r>
-        <w:t>программу</w:t>
-      </w:r>
-      <w:proofErr w:type="gramEnd"/>
-      <w:r>
-        <w:t xml:space="preserve"> спрашивающую у пользователя его имя и затем выводит ему приве</w:t>
-      </w:r>
-      <w:r>
-        <w:t>т</w:t>
-      </w:r>
-      <w:r>
-        <w:t>ствие («Здравствуйте, …»)</w:t>
-      </w:r>
-    </w:p>
-    <w:p>
-      <w:pPr>
-        <w:pStyle w:val="a3"/>
+        <w:t>Перепишите программу №2</w:t>
+      </w:r>
+      <w:r>
+        <w:t xml:space="preserve"> так чтобы приветствие зависело от времени суток</w:t>
+      </w:r>
+      <w:r>
+        <w:t xml:space="preserve">. </w:t>
+      </w:r>
+      <w:r>
+        <w:t xml:space="preserve">Используйте тип </w:t>
+      </w:r>
+      <w:r>
+        <w:rPr>
+          <w:lang w:val="en-US"/>
+        </w:rPr>
+        <w:t>System</w:t>
+      </w:r>
+      <w:r>
+        <w:t>.</w:t>
+      </w:r>
+      <w:proofErr w:type="spellStart"/>
+      <w:r>
+        <w:rPr>
+          <w:lang w:val="en-US"/>
+        </w:rPr>
+        <w:t>DateTime</w:t>
+      </w:r>
+      <w:proofErr w:type="spellEnd"/>
+      <w:r>
+        <w:t xml:space="preserve"> </w:t>
+      </w:r>
+      <w:r>
+        <w:t xml:space="preserve">и его поле </w:t>
+      </w:r>
+      <w:r>
+        <w:rPr>
+          <w:lang w:val="en-US"/>
+        </w:rPr>
+        <w:t>Now</w:t>
+      </w:r>
+      <w:r>
+        <w:t xml:space="preserve"> (</w:t>
+      </w:r>
+      <w:proofErr w:type="spellStart"/>
+      <w:r>
+        <w:rPr>
+          <w:lang w:val="en-US"/>
+        </w:rPr>
+        <w:t>DateTime</w:t>
+      </w:r>
+      <w:proofErr w:type="spellEnd"/>
+      <w:r>
+        <w:t>.</w:t>
+      </w:r>
+      <w:r>
+        <w:rPr>
+          <w:lang w:val="en-US"/>
+        </w:rPr>
+        <w:t>Now</w:t>
+      </w:r>
+      <w:r>
+        <w:t xml:space="preserve">). </w:t>
+      </w:r>
+      <w:r>
+        <w:t xml:space="preserve">Чтобы узнать час используйте </w:t>
+      </w:r>
+      <w:proofErr w:type="spellStart"/>
+      <w:r>
+        <w:rPr>
+          <w:lang w:val="en-US"/>
+        </w:rPr>
+        <w:t>DateTime</w:t>
+      </w:r>
+      <w:proofErr w:type="spellEnd"/>
+      <w:r>
+        <w:t>.</w:t>
+      </w:r>
+      <w:r>
+        <w:rPr>
+          <w:lang w:val="en-US"/>
+        </w:rPr>
+        <w:t>Now</w:t>
+      </w:r>
+      <w:r>
+        <w:t>.</w:t>
+      </w:r>
+      <w:r>
+        <w:rPr>
+          <w:lang w:val="en-US"/>
+        </w:rPr>
+        <w:t>Hour</w:t>
+      </w:r>
+      <w:r>
+        <w:t>.</w:t>
+      </w:r>
+    </w:p>
+    <w:p>
+      <w:pPr>
+        <w:pStyle w:val="ListParagraph"/>
+        <w:numPr>
+          <w:ilvl w:val="1"/>
+          <w:numId w:val="3"/>
+        </w:numPr>
+      </w:pPr>
+      <w:r>
+        <w:t xml:space="preserve">То есть </w:t>
+      </w:r>
+      <w:r>
+        <w:t>если сейчас от 0 до 6 часов – «Доброй ночи, Имя!», от 6 до 12 – «Доброе утро, Имя!», от 12 до 18 – «Добрый день, имя!»,  от 18 до 24 – «Добрый вечер, Имя!»</w:t>
+      </w:r>
+    </w:p>
+    <w:p>
+      <w:pPr>
+        <w:pStyle w:val="ListParagraph"/>
+        <w:numPr>
+          <w:ilvl w:val="1"/>
+          <w:numId w:val="3"/>
+        </w:numPr>
+      </w:pPr>
+      <w:r>
+        <w:t xml:space="preserve">Выведите </w:t>
+      </w:r>
+      <w:r>
+        <w:t>приветствие используя форматированный вывод</w:t>
+      </w:r>
+    </w:p>
+    <w:p>
+      <w:pPr>
+        <w:pStyle w:val="ListParagraph"/>
         <w:numPr>
           <w:ilvl w:val="0"/>
           <w:numId w:val="3"/>
         </w:numPr>
       </w:pPr>
       <w:r>
-        <w:t xml:space="preserve">Напишите </w:t>
-      </w:r>
-      <w:proofErr w:type="gramStart"/>
-      <w:r>
-        <w:t>программу</w:t>
-      </w:r>
-      <w:proofErr w:type="gramEnd"/>
-      <w:r>
-        <w:t xml:space="preserve"> спрашивающую у пользователя сколько раз вывести имя и выводит имя заданное кол-во раз</w:t>
-      </w:r>
-    </w:p>
-    <w:p>
-      <w:pPr>
-        <w:pStyle w:val="a3"/>
+        <w:t>Закоментируйте ранее написанный код или создайте новое консольное приложение</w:t>
+      </w:r>
+      <w:r>
+        <w:t xml:space="preserve"> </w:t>
+      </w:r>
+    </w:p>
+    <w:p>
+      <w:pPr>
+        <w:pStyle w:val="ListParagraph"/>
         <w:numPr>
           <w:ilvl w:val="1"/>
           <w:numId w:val="3"/>
         </w:numPr>
       </w:pPr>
       <w:r>
-        <w:t xml:space="preserve">Используйте метод </w:t>
-      </w:r>
-      <w:proofErr w:type="spellStart"/>
-      <w:r>
-        <w:rPr>
-          <w:lang w:val="en-US"/>
-        </w:rPr>
-        <w:t>int</w:t>
-      </w:r>
-      <w:proofErr w:type="spellEnd"/>
-      <w:r>
-        <w:t>.</w:t>
-      </w:r>
-      <w:r>
-        <w:rPr>
-          <w:lang w:val="en-US"/>
-        </w:rPr>
-        <w:t>Parse</w:t>
-      </w:r>
-      <w:r>
-        <w:t xml:space="preserve">() </w:t>
-      </w:r>
-      <w:r>
-        <w:t>для преобразования строки в число</w:t>
-      </w:r>
-    </w:p>
-    <w:p>
-      <w:pPr>
-        <w:pStyle w:val="a3"/>
-        <w:numPr>
-          <w:ilvl w:val="1"/>
-          <w:numId w:val="3"/>
-        </w:numPr>
-      </w:pPr>
-      <w:r>
-        <w:t xml:space="preserve">Попробуйте </w:t>
-      </w:r>
-      <w:proofErr w:type="gramStart"/>
-      <w:r>
-        <w:t>решить задачу используя</w:t>
-      </w:r>
-      <w:proofErr w:type="gramEnd"/>
-      <w:r>
-        <w:t xml:space="preserve"> циклы </w:t>
-      </w:r>
-      <w:r>
-        <w:rPr>
-          <w:lang w:val="en-US"/>
-        </w:rPr>
-        <w:t>for</w:t>
-      </w:r>
-      <w:r>
-        <w:t xml:space="preserve">, </w:t>
-      </w:r>
-      <w:r>
-        <w:rPr>
-          <w:lang w:val="en-US"/>
-        </w:rPr>
-        <w:t>while</w:t>
-      </w:r>
-      <w:r>
-        <w:t xml:space="preserve">, </w:t>
-      </w:r>
-      <w:r>
-        <w:rPr>
-          <w:lang w:val="en-US"/>
-        </w:rPr>
-        <w:t>do</w:t>
-      </w:r>
-      <w:r>
-        <w:t xml:space="preserve"> </w:t>
-      </w:r>
-      <w:r>
-        <w:rPr>
-          <w:lang w:val="en-US"/>
-        </w:rPr>
-        <w:t>while</w:t>
-      </w:r>
-    </w:p>
-    <w:p>
-      <w:pPr>
-        <w:pStyle w:val="a3"/>
+        <w:t>По</w:t>
+      </w:r>
+      <w:r>
+        <w:t>льзователь вводит число. Программа выводит на экран таблицу</w:t>
+      </w:r>
+      <w:r>
+        <w:t xml:space="preserve"> умножения</w:t>
+      </w:r>
+      <w:r>
+        <w:t xml:space="preserve"> для него – то есть результат умножения введенного числа на числа от 1 до 9.</w:t>
+      </w:r>
+    </w:p>
+    <w:p>
+      <w:pPr>
+        <w:pStyle w:val="ListParagraph"/>
         <w:numPr>
           <w:ilvl w:val="0"/>
           <w:numId w:val="3"/>
         </w:numPr>
       </w:pPr>
-      <w:proofErr w:type="gramStart"/>
-      <w:r>
-        <w:t>Перепишите программу №3 так чтобы приветствие зависело</w:t>
-      </w:r>
-      <w:proofErr w:type="gramEnd"/>
-      <w:r>
-        <w:t xml:space="preserve"> от времени суток</w:t>
-      </w:r>
-    </w:p>
-    <w:p>
-      <w:pPr>
-        <w:pStyle w:val="a3"/>
-        <w:numPr>
-          <w:ilvl w:val="1"/>
-          <w:numId w:val="3"/>
-        </w:numPr>
-      </w:pPr>
-      <w:r>
-        <w:t xml:space="preserve">Используйте тип </w:t>
-      </w:r>
-      <w:r>
-        <w:rPr>
-          <w:lang w:val="en-US"/>
-        </w:rPr>
-        <w:t>System</w:t>
-      </w:r>
-      <w:r>
-        <w:t>.</w:t>
-      </w:r>
-      <w:proofErr w:type="spellStart"/>
-      <w:r>
-        <w:rPr>
-          <w:lang w:val="en-US"/>
-        </w:rPr>
-        <w:t>DateTime</w:t>
-      </w:r>
-      <w:proofErr w:type="spellEnd"/>
-      <w:r>
-        <w:t xml:space="preserve"> </w:t>
-      </w:r>
-      <w:r>
-        <w:t xml:space="preserve">и его поле </w:t>
-      </w:r>
-      <w:r>
-        <w:rPr>
-          <w:lang w:val="en-US"/>
-        </w:rPr>
-        <w:t>Now</w:t>
-      </w:r>
-    </w:p>
-    <w:p>
-      <w:r>
-        <w:t>Циклы</w:t>
-      </w:r>
-    </w:p>
-    <w:p>
-      <w:pPr>
-        <w:pStyle w:val="a3"/>
+      <w:r>
+        <w:t>Закоментируйте ранее написанный код или создайте новое консольное приложение</w:t>
+      </w:r>
+    </w:p>
+    <w:p>
+      <w:pPr>
+        <w:pStyle w:val="ListParagraph"/>
         <w:numPr>
           <w:ilvl w:val="0"/>
-          <w:numId w:val="2"/>
-        </w:numPr>
-      </w:pPr>
-      <w:r>
-        <w:t>Пользовател</w:t>
+          <w:numId w:val="1"/>
+        </w:numPr>
+      </w:pPr>
+      <w:r>
+        <w:t>Напишите код принимающий строку от пользователя, разворачивающего его в обратную сторону и печатающую результат</w:t>
+      </w:r>
+    </w:p>
+    <w:p>
+      <w:pPr>
+        <w:pStyle w:val="ListParagraph"/>
+        <w:numPr>
+          <w:ilvl w:val="0"/>
+          <w:numId w:val="1"/>
+        </w:numPr>
+      </w:pPr>
+      <w:r>
+        <w:t>Напишите код принимающий строку от пользователя и проверяющий является ли введеная строка п</w:t>
+      </w:r>
+      <w:r>
+        <w:t>алиндром</w:t>
+      </w:r>
+      <w:r>
+        <w:t>ом (то есть словом/предложением которое однаково читается с двух сто</w:t>
       </w:r>
       <w:bookmarkStart w:id="0" w:name="_GoBack"/>
       <w:bookmarkEnd w:id="0"/>
       <w:r>
-        <w:t>ь вводит число. Программа выводит на экран таблицу</w:t>
-      </w:r>
-      <w:r>
-        <w:t xml:space="preserve"> умножения</w:t>
-      </w:r>
-      <w:r>
-        <w:t xml:space="preserve"> для него.</w:t>
-      </w:r>
-    </w:p>
-    <w:p>
-      <w:r>
-        <w:t>Строки</w:t>
-      </w:r>
-    </w:p>
-    <w:p>
-      <w:pPr>
-        <w:pStyle w:val="a3"/>
-        <w:numPr>
-          <w:ilvl w:val="0"/>
+        <w:t>рон). Примеры палиндромов:</w:t>
+      </w:r>
+    </w:p>
+    <w:p>
+      <w:pPr>
+        <w:pStyle w:val="ListParagraph"/>
+        <w:numPr>
+          <w:ilvl w:val="1"/>
           <w:numId w:val="1"/>
         </w:numPr>
       </w:pPr>
       <w:r>
-        <w:t>Палиндром</w:t>
+        <w:t>А роза упала на лапу Азора</w:t>
+      </w:r>
+    </w:p>
+    <w:p>
+      <w:pPr>
+        <w:pStyle w:val="ListParagraph"/>
+        <w:numPr>
+          <w:ilvl w:val="1"/>
+          <w:numId w:val="1"/>
+        </w:numPr>
+      </w:pPr>
+      <w:r>
+        <w:t>Аргентина манит негра</w:t>
+      </w:r>
+    </w:p>
+    <w:p>
+      <w:pPr>
+        <w:pStyle w:val="ListParagraph"/>
+        <w:numPr>
+          <w:ilvl w:val="1"/>
+          <w:numId w:val="1"/>
+        </w:numPr>
+      </w:pPr>
+      <w:r>
+        <w:t>На в лоб, болван</w:t>
+      </w:r>
+    </w:p>
+    <w:p>
+      <w:pPr>
+        <w:pStyle w:val="ListParagraph"/>
+        <w:numPr>
+          <w:ilvl w:val="1"/>
+          <w:numId w:val="1"/>
+        </w:numPr>
+      </w:pPr>
+      <w:r>
+        <w:t>Saippuakivikauppias</w:t>
+      </w:r>
+    </w:p>
+    <w:p>
+      <w:pPr>
+        <w:pStyle w:val="ListParagraph"/>
+        <w:numPr>
+          <w:ilvl w:val="1"/>
+          <w:numId w:val="1"/>
+        </w:numPr>
+      </w:pPr>
+      <w:r>
+        <w:t>Sum summus mus</w:t>
+      </w:r>
+    </w:p>
+    <w:p>
+      <w:pPr>
+        <w:pStyle w:val="ListParagraph"/>
+        <w:numPr>
+          <w:ilvl w:val="1"/>
+          <w:numId w:val="1"/>
+        </w:numPr>
+      </w:pPr>
+      <w:r>
+        <w:t>Madam, I’m Adam</w:t>
       </w:r>
     </w:p>
     <w:sectPr>
@@ -274,124 +655,382 @@
 </file>
 
 <file path=word/numbering.xml><?xml version="1.0" encoding="utf-8"?>
-<w:numbering xmlns:ve="http://schemas.openxmlformats.org/markup-compatibility/2006" xmlns:o="urn:schemas-microsoft-com:office:office" xmlns:r="http://schemas.openxmlformats.org/officeDocument/2006/relationships" xmlns:m="http://schemas.openxmlformats.org/officeDocument/2006/math" xmlns:v="urn:schemas-microsoft-com:vml" xmlns:wp="http://schemas.openxmlformats.org/drawingml/2006/wordprocessingDrawing" xmlns:w10="urn:schemas-microsoft-com:office:word" xmlns:w="http://schemas.openxmlformats.org/wordprocessingml/2006/main" xmlns:wne="http://schemas.microsoft.com/office/word/2006/wordml">
+<w:numbering xmlns:wpc="http://schemas.microsoft.com/office/word/2010/wordprocessingCanvas" xmlns:mc="http://schemas.openxmlformats.org/markup-compatibility/2006" xmlns:o="urn:schemas-microsoft-com:office:office" xmlns:r="http://schemas.openxmlformats.org/officeDocument/2006/relationships" xmlns:m="http://schemas.openxmlformats.org/officeDocument/2006/math" xmlns:v="urn:schemas-microsoft-com:vml" xmlns:wp14="http://schemas.microsoft.com/office/word/2010/wordprocessingDrawing" xmlns:wp="http://schemas.openxmlformats.org/drawingml/2006/wordprocessingDrawing" xmlns:w10="urn:schemas-microsoft-com:office:word" xmlns:w="http://schemas.openxmlformats.org/wordprocessingml/2006/main" xmlns:w14="http://schemas.microsoft.com/office/word/2010/wordml" xmlns:wpg="http://schemas.microsoft.com/office/word/2010/wordprocessingGroup" xmlns:wpi="http://schemas.microsoft.com/office/word/2010/wordprocessingInk" xmlns:wne="http://schemas.microsoft.com/office/word/2006/wordml" xmlns:wps="http://schemas.microsoft.com/office/word/2010/wordprocessingShape" mc:Ignorable="w14 wp14">
   <w:abstractNum w:abstractNumId="0">
+    <w:nsid w:val="007256BC"/>
+    <w:multiLevelType w:val="hybridMultilevel"/>
+    <w:tmpl w:val="71068802"/>
+    <w:lvl w:ilvl="0" w:tplc="0419000F">
+      <w:start w:val="1"/>
+      <w:numFmt w:val="decimal"/>
+      <w:lvlText w:val="%1."/>
+      <w:lvlJc w:val="left"/>
+      <w:pPr>
+        <w:ind w:left="720" w:hanging="360"/>
+      </w:pPr>
+    </w:lvl>
+    <w:lvl w:ilvl="1" w:tplc="04190019" w:tentative="1">
+      <w:start w:val="1"/>
+      <w:numFmt w:val="lowerLetter"/>
+      <w:lvlText w:val="%2."/>
+      <w:lvlJc w:val="left"/>
+      <w:pPr>
+        <w:ind w:left="1440" w:hanging="360"/>
+      </w:pPr>
+    </w:lvl>
+    <w:lvl w:ilvl="2" w:tplc="0419001B" w:tentative="1">
+      <w:start w:val="1"/>
+      <w:numFmt w:val="lowerRoman"/>
+      <w:lvlText w:val="%3."/>
+      <w:lvlJc w:val="right"/>
+      <w:pPr>
+        <w:ind w:left="2160" w:hanging="180"/>
+      </w:pPr>
+    </w:lvl>
+    <w:lvl w:ilvl="3" w:tplc="0419000F" w:tentative="1">
+      <w:start w:val="1"/>
+      <w:numFmt w:val="decimal"/>
+      <w:lvlText w:val="%4."/>
+      <w:lvlJc w:val="left"/>
+      <w:pPr>
+        <w:ind w:left="2880" w:hanging="360"/>
+      </w:pPr>
+    </w:lvl>
+    <w:lvl w:ilvl="4" w:tplc="04190019" w:tentative="1">
+      <w:start w:val="1"/>
+      <w:numFmt w:val="lowerLetter"/>
+      <w:lvlText w:val="%5."/>
+      <w:lvlJc w:val="left"/>
+      <w:pPr>
+        <w:ind w:left="3600" w:hanging="360"/>
+      </w:pPr>
+    </w:lvl>
+    <w:lvl w:ilvl="5" w:tplc="0419001B" w:tentative="1">
+      <w:start w:val="1"/>
+      <w:numFmt w:val="lowerRoman"/>
+      <w:lvlText w:val="%6."/>
+      <w:lvlJc w:val="right"/>
+      <w:pPr>
+        <w:ind w:left="4320" w:hanging="180"/>
+      </w:pPr>
+    </w:lvl>
+    <w:lvl w:ilvl="6" w:tplc="0419000F" w:tentative="1">
+      <w:start w:val="1"/>
+      <w:numFmt w:val="decimal"/>
+      <w:lvlText w:val="%7."/>
+      <w:lvlJc w:val="left"/>
+      <w:pPr>
+        <w:ind w:left="5040" w:hanging="360"/>
+      </w:pPr>
+    </w:lvl>
+    <w:lvl w:ilvl="7" w:tplc="04190019" w:tentative="1">
+      <w:start w:val="1"/>
+      <w:numFmt w:val="lowerLetter"/>
+      <w:lvlText w:val="%8."/>
+      <w:lvlJc w:val="left"/>
+      <w:pPr>
+        <w:ind w:left="5760" w:hanging="360"/>
+      </w:pPr>
+    </w:lvl>
+    <w:lvl w:ilvl="8" w:tplc="0419001B" w:tentative="1">
+      <w:start w:val="1"/>
+      <w:numFmt w:val="lowerRoman"/>
+      <w:lvlText w:val="%9."/>
+      <w:lvlJc w:val="right"/>
+      <w:pPr>
+        <w:ind w:left="6480" w:hanging="180"/>
+      </w:pPr>
+    </w:lvl>
+  </w:abstractNum>
+  <w:abstractNum w:abstractNumId="1">
+    <w:nsid w:val="2769200C"/>
+    <w:multiLevelType w:val="hybridMultilevel"/>
+    <w:tmpl w:val="2282273C"/>
+    <w:lvl w:ilvl="0" w:tplc="0419000F">
+      <w:start w:val="1"/>
+      <w:numFmt w:val="decimal"/>
+      <w:lvlText w:val="%1."/>
+      <w:lvlJc w:val="left"/>
+      <w:pPr>
+        <w:ind w:left="720" w:hanging="360"/>
+      </w:pPr>
+    </w:lvl>
+    <w:lvl w:ilvl="1" w:tplc="04190019" w:tentative="1">
+      <w:start w:val="1"/>
+      <w:numFmt w:val="lowerLetter"/>
+      <w:lvlText w:val="%2."/>
+      <w:lvlJc w:val="left"/>
+      <w:pPr>
+        <w:ind w:left="1440" w:hanging="360"/>
+      </w:pPr>
+    </w:lvl>
+    <w:lvl w:ilvl="2" w:tplc="0419001B" w:tentative="1">
+      <w:start w:val="1"/>
+      <w:numFmt w:val="lowerRoman"/>
+      <w:lvlText w:val="%3."/>
+      <w:lvlJc w:val="right"/>
+      <w:pPr>
+        <w:ind w:left="2160" w:hanging="180"/>
+      </w:pPr>
+    </w:lvl>
+    <w:lvl w:ilvl="3" w:tplc="0419000F" w:tentative="1">
+      <w:start w:val="1"/>
+      <w:numFmt w:val="decimal"/>
+      <w:lvlText w:val="%4."/>
+      <w:lvlJc w:val="left"/>
+      <w:pPr>
+        <w:ind w:left="2880" w:hanging="360"/>
+      </w:pPr>
+    </w:lvl>
+    <w:lvl w:ilvl="4" w:tplc="04190019" w:tentative="1">
+      <w:start w:val="1"/>
+      <w:numFmt w:val="lowerLetter"/>
+      <w:lvlText w:val="%5."/>
+      <w:lvlJc w:val="left"/>
+      <w:pPr>
+        <w:ind w:left="3600" w:hanging="360"/>
+      </w:pPr>
+    </w:lvl>
+    <w:lvl w:ilvl="5" w:tplc="0419001B" w:tentative="1">
+      <w:start w:val="1"/>
+      <w:numFmt w:val="lowerRoman"/>
+      <w:lvlText w:val="%6."/>
+      <w:lvlJc w:val="right"/>
+      <w:pPr>
+        <w:ind w:left="4320" w:hanging="180"/>
+      </w:pPr>
+    </w:lvl>
+    <w:lvl w:ilvl="6" w:tplc="0419000F" w:tentative="1">
+      <w:start w:val="1"/>
+      <w:numFmt w:val="decimal"/>
+      <w:lvlText w:val="%7."/>
+      <w:lvlJc w:val="left"/>
+      <w:pPr>
+        <w:ind w:left="5040" w:hanging="360"/>
+      </w:pPr>
+    </w:lvl>
+    <w:lvl w:ilvl="7" w:tplc="04190019" w:tentative="1">
+      <w:start w:val="1"/>
+      <w:numFmt w:val="lowerLetter"/>
+      <w:lvlText w:val="%8."/>
+      <w:lvlJc w:val="left"/>
+      <w:pPr>
+        <w:ind w:left="5760" w:hanging="360"/>
+      </w:pPr>
+    </w:lvl>
+    <w:lvl w:ilvl="8" w:tplc="0419001B" w:tentative="1">
+      <w:start w:val="1"/>
+      <w:numFmt w:val="lowerRoman"/>
+      <w:lvlText w:val="%9."/>
+      <w:lvlJc w:val="right"/>
+      <w:pPr>
+        <w:ind w:left="6480" w:hanging="180"/>
+      </w:pPr>
+    </w:lvl>
+  </w:abstractNum>
+  <w:abstractNum w:abstractNumId="2">
     <w:nsid w:val="34085FFE"/>
     <w:multiLevelType w:val="hybridMultilevel"/>
-    <w:tmpl w:val="D0366686"/>
-    <w:lvl w:ilvl="0" w:tplc="04190001">
+    <w:tmpl w:val="4F3E5E74"/>
+    <w:lvl w:ilvl="0" w:tplc="0419000F">
+      <w:start w:val="1"/>
+      <w:numFmt w:val="decimal"/>
+      <w:lvlText w:val="%1."/>
+      <w:lvlJc w:val="left"/>
+      <w:pPr>
+        <w:ind w:left="720" w:hanging="360"/>
+      </w:pPr>
+      <w:rPr>
+        <w:rFonts w:hint="default"/>
+      </w:rPr>
+    </w:lvl>
+    <w:lvl w:ilvl="1" w:tplc="04190003">
+      <w:start w:val="1"/>
+      <w:numFmt w:val="bullet"/>
+      <w:lvlText w:val="o"/>
+      <w:lvlJc w:val="left"/>
+      <w:pPr>
+        <w:ind w:left="1440" w:hanging="360"/>
+      </w:pPr>
+      <w:rPr>
+        <w:rFonts w:ascii="Courier New" w:hAnsi="Courier New" w:cs="Courier New" w:hint="default"/>
+      </w:rPr>
+    </w:lvl>
+    <w:lvl w:ilvl="2" w:tplc="04190005" w:tentative="1">
+      <w:start w:val="1"/>
+      <w:numFmt w:val="bullet"/>
+      <w:lvlText w:val=""/>
+      <w:lvlJc w:val="left"/>
+      <w:pPr>
+        <w:ind w:left="2160" w:hanging="360"/>
+      </w:pPr>
+      <w:rPr>
+        <w:rFonts w:ascii="Wingdings" w:hAnsi="Wingdings" w:hint="default"/>
+      </w:rPr>
+    </w:lvl>
+    <w:lvl w:ilvl="3" w:tplc="04190001" w:tentative="1">
       <w:start w:val="1"/>
       <w:numFmt w:val="bullet"/>
       <w:lvlText w:val=""/>
       <w:lvlJc w:val="left"/>
       <w:pPr>
+        <w:ind w:left="2880" w:hanging="360"/>
+      </w:pPr>
+      <w:rPr>
+        <w:rFonts w:ascii="Symbol" w:hAnsi="Symbol" w:hint="default"/>
+      </w:rPr>
+    </w:lvl>
+    <w:lvl w:ilvl="4" w:tplc="04190003" w:tentative="1">
+      <w:start w:val="1"/>
+      <w:numFmt w:val="bullet"/>
+      <w:lvlText w:val="o"/>
+      <w:lvlJc w:val="left"/>
+      <w:pPr>
+        <w:ind w:left="3600" w:hanging="360"/>
+      </w:pPr>
+      <w:rPr>
+        <w:rFonts w:ascii="Courier New" w:hAnsi="Courier New" w:cs="Courier New" w:hint="default"/>
+      </w:rPr>
+    </w:lvl>
+    <w:lvl w:ilvl="5" w:tplc="04190005" w:tentative="1">
+      <w:start w:val="1"/>
+      <w:numFmt w:val="bullet"/>
+      <w:lvlText w:val=""/>
+      <w:lvlJc w:val="left"/>
+      <w:pPr>
+        <w:ind w:left="4320" w:hanging="360"/>
+      </w:pPr>
+      <w:rPr>
+        <w:rFonts w:ascii="Wingdings" w:hAnsi="Wingdings" w:hint="default"/>
+      </w:rPr>
+    </w:lvl>
+    <w:lvl w:ilvl="6" w:tplc="04190001" w:tentative="1">
+      <w:start w:val="1"/>
+      <w:numFmt w:val="bullet"/>
+      <w:lvlText w:val=""/>
+      <w:lvlJc w:val="left"/>
+      <w:pPr>
+        <w:ind w:left="5040" w:hanging="360"/>
+      </w:pPr>
+      <w:rPr>
+        <w:rFonts w:ascii="Symbol" w:hAnsi="Symbol" w:hint="default"/>
+      </w:rPr>
+    </w:lvl>
+    <w:lvl w:ilvl="7" w:tplc="04190003" w:tentative="1">
+      <w:start w:val="1"/>
+      <w:numFmt w:val="bullet"/>
+      <w:lvlText w:val="o"/>
+      <w:lvlJc w:val="left"/>
+      <w:pPr>
+        <w:ind w:left="5760" w:hanging="360"/>
+      </w:pPr>
+      <w:rPr>
+        <w:rFonts w:ascii="Courier New" w:hAnsi="Courier New" w:cs="Courier New" w:hint="default"/>
+      </w:rPr>
+    </w:lvl>
+    <w:lvl w:ilvl="8" w:tplc="04190005" w:tentative="1">
+      <w:start w:val="1"/>
+      <w:numFmt w:val="bullet"/>
+      <w:lvlText w:val=""/>
+      <w:lvlJc w:val="left"/>
+      <w:pPr>
+        <w:ind w:left="6480" w:hanging="360"/>
+      </w:pPr>
+      <w:rPr>
+        <w:rFonts w:ascii="Wingdings" w:hAnsi="Wingdings" w:hint="default"/>
+      </w:rPr>
+    </w:lvl>
+  </w:abstractNum>
+  <w:abstractNum w:abstractNumId="3">
+    <w:nsid w:val="3CE54DAF"/>
+    <w:multiLevelType w:val="hybridMultilevel"/>
+    <w:tmpl w:val="CDCCB350"/>
+    <w:lvl w:ilvl="0" w:tplc="0419000F">
+      <w:start w:val="1"/>
+      <w:numFmt w:val="decimal"/>
+      <w:lvlText w:val="%1."/>
+      <w:lvlJc w:val="left"/>
+      <w:pPr>
         <w:ind w:left="720" w:hanging="360"/>
       </w:pPr>
-      <w:rPr>
-        <w:rFonts w:ascii="Symbol" w:hAnsi="Symbol" w:hint="default"/>
-      </w:rPr>
-    </w:lvl>
-    <w:lvl w:ilvl="1" w:tplc="04190003" w:tentative="1">
-      <w:start w:val="1"/>
-      <w:numFmt w:val="bullet"/>
-      <w:lvlText w:val="o"/>
+    </w:lvl>
+    <w:lvl w:ilvl="1" w:tplc="04190019" w:tentative="1">
+      <w:start w:val="1"/>
+      <w:numFmt w:val="lowerLetter"/>
+      <w:lvlText w:val="%2."/>
       <w:lvlJc w:val="left"/>
       <w:pPr>
         <w:ind w:left="1440" w:hanging="360"/>
       </w:pPr>
-      <w:rPr>
-        <w:rFonts w:ascii="Courier New" w:hAnsi="Courier New" w:cs="Courier New" w:hint="default"/>
-      </w:rPr>
-    </w:lvl>
-    <w:lvl w:ilvl="2" w:tplc="04190005" w:tentative="1">
-      <w:start w:val="1"/>
-      <w:numFmt w:val="bullet"/>
-      <w:lvlText w:val=""/>
-      <w:lvlJc w:val="left"/>
-      <w:pPr>
-        <w:ind w:left="2160" w:hanging="360"/>
-      </w:pPr>
-      <w:rPr>
-        <w:rFonts w:ascii="Wingdings" w:hAnsi="Wingdings" w:hint="default"/>
-      </w:rPr>
-    </w:lvl>
-    <w:lvl w:ilvl="3" w:tplc="04190001" w:tentative="1">
-      <w:start w:val="1"/>
-      <w:numFmt w:val="bullet"/>
-      <w:lvlText w:val=""/>
+    </w:lvl>
+    <w:lvl w:ilvl="2" w:tplc="0419001B" w:tentative="1">
+      <w:start w:val="1"/>
+      <w:numFmt w:val="lowerRoman"/>
+      <w:lvlText w:val="%3."/>
+      <w:lvlJc w:val="right"/>
+      <w:pPr>
+        <w:ind w:left="2160" w:hanging="180"/>
+      </w:pPr>
+    </w:lvl>
+    <w:lvl w:ilvl="3" w:tplc="0419000F" w:tentative="1">
+      <w:start w:val="1"/>
+      <w:numFmt w:val="decimal"/>
+      <w:lvlText w:val="%4."/>
       <w:lvlJc w:val="left"/>
       <w:pPr>
         <w:ind w:left="2880" w:hanging="360"/>
       </w:pPr>
-      <w:rPr>
-        <w:rFonts w:ascii="Symbol" w:hAnsi="Symbol" w:hint="default"/>
-      </w:rPr>
-    </w:lvl>
-    <w:lvl w:ilvl="4" w:tplc="04190003" w:tentative="1">
-      <w:start w:val="1"/>
-      <w:numFmt w:val="bullet"/>
-      <w:lvlText w:val="o"/>
+    </w:lvl>
+    <w:lvl w:ilvl="4" w:tplc="04190019" w:tentative="1">
+      <w:start w:val="1"/>
+      <w:numFmt w:val="lowerLetter"/>
+      <w:lvlText w:val="%5."/>
       <w:lvlJc w:val="left"/>
       <w:pPr>
         <w:ind w:left="3600" w:hanging="360"/>
       </w:pPr>
-      <w:rPr>
-        <w:rFonts w:ascii="Courier New" w:hAnsi="Courier New" w:cs="Courier New" w:hint="default"/>
-      </w:rPr>
-    </w:lvl>
-    <w:lvl w:ilvl="5" w:tplc="04190005" w:tentative="1">
-      <w:start w:val="1"/>
-      <w:numFmt w:val="bullet"/>
-      <w:lvlText w:val=""/>
-      <w:lvlJc w:val="left"/>
-      <w:pPr>
-        <w:ind w:left="4320" w:hanging="360"/>
-      </w:pPr>
-      <w:rPr>
-        <w:rFonts w:ascii="Wingdings" w:hAnsi="Wingdings" w:hint="default"/>
-      </w:rPr>
-    </w:lvl>
-    <w:lvl w:ilvl="6" w:tplc="04190001" w:tentative="1">
-      <w:start w:val="1"/>
-      <w:numFmt w:val="bullet"/>
-      <w:lvlText w:val=""/>
+    </w:lvl>
+    <w:lvl w:ilvl="5" w:tplc="0419001B" w:tentative="1">
+      <w:start w:val="1"/>
+      <w:numFmt w:val="lowerRoman"/>
+      <w:lvlText w:val="%6."/>
+      <w:lvlJc w:val="right"/>
+      <w:pPr>
+        <w:ind w:left="4320" w:hanging="180"/>
+      </w:pPr>
+    </w:lvl>
+    <w:lvl w:ilvl="6" w:tplc="0419000F" w:tentative="1">
+      <w:start w:val="1"/>
+      <w:numFmt w:val="decimal"/>
+      <w:lvlText w:val="%7."/>
       <w:lvlJc w:val="left"/>
       <w:pPr>
         <w:ind w:left="5040" w:hanging="360"/>
       </w:pPr>
-      <w:rPr>
-        <w:rFonts w:ascii="Symbol" w:hAnsi="Symbol" w:hint="default"/>
-      </w:rPr>
-    </w:lvl>
-    <w:lvl w:ilvl="7" w:tplc="04190003" w:tentative="1">
-      <w:start w:val="1"/>
-      <w:numFmt w:val="bullet"/>
-      <w:lvlText w:val="o"/>
+    </w:lvl>
+    <w:lvl w:ilvl="7" w:tplc="04190019" w:tentative="1">
+      <w:start w:val="1"/>
+      <w:numFmt w:val="lowerLetter"/>
+      <w:lvlText w:val="%8."/>
       <w:lvlJc w:val="left"/>
       <w:pPr>
         <w:ind w:left="5760" w:hanging="360"/>
       </w:pPr>
-      <w:rPr>
-        <w:rFonts w:ascii="Courier New" w:hAnsi="Courier New" w:cs="Courier New" w:hint="default"/>
-      </w:rPr>
-    </w:lvl>
-    <w:lvl w:ilvl="8" w:tplc="04190005" w:tentative="1">
-      <w:start w:val="1"/>
-      <w:numFmt w:val="bullet"/>
-      <w:lvlText w:val=""/>
-      <w:lvlJc w:val="left"/>
-      <w:pPr>
-        <w:ind w:left="6480" w:hanging="360"/>
-      </w:pPr>
-      <w:rPr>
-        <w:rFonts w:ascii="Wingdings" w:hAnsi="Wingdings" w:hint="default"/>
-      </w:rPr>
+    </w:lvl>
+    <w:lvl w:ilvl="8" w:tplc="0419001B" w:tentative="1">
+      <w:start w:val="1"/>
+      <w:numFmt w:val="lowerRoman"/>
+      <w:lvlText w:val="%9."/>
+      <w:lvlJc w:val="right"/>
+      <w:pPr>
+        <w:ind w:left="6480" w:hanging="180"/>
+      </w:pPr>
     </w:lvl>
   </w:abstractNum>
-  <w:abstractNum w:abstractNumId="1">
+  <w:abstractNum w:abstractNumId="4">
     <w:nsid w:val="491578EC"/>
     <w:multiLevelType w:val="hybridMultilevel"/>
-    <w:tmpl w:val="FC6A1A86"/>
+    <w:tmpl w:val="B9D23800"/>
     <w:lvl w:ilvl="0" w:tplc="0419000F">
       <w:start w:val="1"/>
       <w:numFmt w:val="decimal"/>
@@ -416,7 +1055,7 @@
         <w:rFonts w:ascii="Courier New" w:hAnsi="Courier New" w:cs="Courier New" w:hint="default"/>
       </w:rPr>
     </w:lvl>
-    <w:lvl w:ilvl="2" w:tplc="04190005" w:tentative="1">
+    <w:lvl w:ilvl="2" w:tplc="04190005">
       <w:start w:val="1"/>
       <w:numFmt w:val="bullet"/>
       <w:lvlText w:val=""/>
@@ -501,133 +1140,258 @@
       </w:rPr>
     </w:lvl>
   </w:abstractNum>
-  <w:abstractNum w:abstractNumId="2">
+  <w:abstractNum w:abstractNumId="5">
     <w:nsid w:val="4A8E74CF"/>
     <w:multiLevelType w:val="hybridMultilevel"/>
-    <w:tmpl w:val="E06AD1AA"/>
+    <w:tmpl w:val="EF46D266"/>
     <w:lvl w:ilvl="0" w:tplc="04190001">
       <w:start w:val="1"/>
       <w:numFmt w:val="bullet"/>
       <w:lvlText w:val=""/>
       <w:lvlJc w:val="left"/>
       <w:pPr>
+        <w:ind w:left="1068" w:hanging="360"/>
+      </w:pPr>
+      <w:rPr>
+        <w:rFonts w:ascii="Symbol" w:hAnsi="Symbol" w:hint="default"/>
+      </w:rPr>
+    </w:lvl>
+    <w:lvl w:ilvl="1" w:tplc="04190003">
+      <w:start w:val="1"/>
+      <w:numFmt w:val="bullet"/>
+      <w:lvlText w:val="o"/>
+      <w:lvlJc w:val="left"/>
+      <w:pPr>
+        <w:ind w:left="1788" w:hanging="360"/>
+      </w:pPr>
+      <w:rPr>
+        <w:rFonts w:ascii="Courier New" w:hAnsi="Courier New" w:cs="Courier New" w:hint="default"/>
+      </w:rPr>
+    </w:lvl>
+    <w:lvl w:ilvl="2" w:tplc="04190005" w:tentative="1">
+      <w:start w:val="1"/>
+      <w:numFmt w:val="bullet"/>
+      <w:lvlText w:val=""/>
+      <w:lvlJc w:val="left"/>
+      <w:pPr>
+        <w:ind w:left="2508" w:hanging="360"/>
+      </w:pPr>
+      <w:rPr>
+        <w:rFonts w:ascii="Wingdings" w:hAnsi="Wingdings" w:hint="default"/>
+      </w:rPr>
+    </w:lvl>
+    <w:lvl w:ilvl="3" w:tplc="04190001" w:tentative="1">
+      <w:start w:val="1"/>
+      <w:numFmt w:val="bullet"/>
+      <w:lvlText w:val=""/>
+      <w:lvlJc w:val="left"/>
+      <w:pPr>
+        <w:ind w:left="3228" w:hanging="360"/>
+      </w:pPr>
+      <w:rPr>
+        <w:rFonts w:ascii="Symbol" w:hAnsi="Symbol" w:hint="default"/>
+      </w:rPr>
+    </w:lvl>
+    <w:lvl w:ilvl="4" w:tplc="04190003" w:tentative="1">
+      <w:start w:val="1"/>
+      <w:numFmt w:val="bullet"/>
+      <w:lvlText w:val="o"/>
+      <w:lvlJc w:val="left"/>
+      <w:pPr>
+        <w:ind w:left="3948" w:hanging="360"/>
+      </w:pPr>
+      <w:rPr>
+        <w:rFonts w:ascii="Courier New" w:hAnsi="Courier New" w:cs="Courier New" w:hint="default"/>
+      </w:rPr>
+    </w:lvl>
+    <w:lvl w:ilvl="5" w:tplc="04190005" w:tentative="1">
+      <w:start w:val="1"/>
+      <w:numFmt w:val="bullet"/>
+      <w:lvlText w:val=""/>
+      <w:lvlJc w:val="left"/>
+      <w:pPr>
+        <w:ind w:left="4668" w:hanging="360"/>
+      </w:pPr>
+      <w:rPr>
+        <w:rFonts w:ascii="Wingdings" w:hAnsi="Wingdings" w:hint="default"/>
+      </w:rPr>
+    </w:lvl>
+    <w:lvl w:ilvl="6" w:tplc="04190001" w:tentative="1">
+      <w:start w:val="1"/>
+      <w:numFmt w:val="bullet"/>
+      <w:lvlText w:val=""/>
+      <w:lvlJc w:val="left"/>
+      <w:pPr>
+        <w:ind w:left="5388" w:hanging="360"/>
+      </w:pPr>
+      <w:rPr>
+        <w:rFonts w:ascii="Symbol" w:hAnsi="Symbol" w:hint="default"/>
+      </w:rPr>
+    </w:lvl>
+    <w:lvl w:ilvl="7" w:tplc="04190003" w:tentative="1">
+      <w:start w:val="1"/>
+      <w:numFmt w:val="bullet"/>
+      <w:lvlText w:val="o"/>
+      <w:lvlJc w:val="left"/>
+      <w:pPr>
+        <w:ind w:left="6108" w:hanging="360"/>
+      </w:pPr>
+      <w:rPr>
+        <w:rFonts w:ascii="Courier New" w:hAnsi="Courier New" w:cs="Courier New" w:hint="default"/>
+      </w:rPr>
+    </w:lvl>
+    <w:lvl w:ilvl="8" w:tplc="04190005" w:tentative="1">
+      <w:start w:val="1"/>
+      <w:numFmt w:val="bullet"/>
+      <w:lvlText w:val=""/>
+      <w:lvlJc w:val="left"/>
+      <w:pPr>
+        <w:ind w:left="6828" w:hanging="360"/>
+      </w:pPr>
+      <w:rPr>
+        <w:rFonts w:ascii="Wingdings" w:hAnsi="Wingdings" w:hint="default"/>
+      </w:rPr>
+    </w:lvl>
+  </w:abstractNum>
+  <w:abstractNum w:abstractNumId="6">
+    <w:nsid w:val="5D8E61B5"/>
+    <w:multiLevelType w:val="hybridMultilevel"/>
+    <w:tmpl w:val="318E698A"/>
+    <w:lvl w:ilvl="0" w:tplc="4F9C62A4">
+      <w:start w:val="1"/>
+      <w:numFmt w:val="decimal"/>
+      <w:lvlText w:val="%1."/>
+      <w:lvlJc w:val="left"/>
+      <w:pPr>
+        <w:tabs>
+          <w:tab w:val="num" w:pos="720"/>
+        </w:tabs>
         <w:ind w:left="720" w:hanging="360"/>
       </w:pPr>
-      <w:rPr>
-        <w:rFonts w:ascii="Symbol" w:hAnsi="Symbol" w:hint="default"/>
-      </w:rPr>
-    </w:lvl>
-    <w:lvl w:ilvl="1" w:tplc="04190003" w:tentative="1">
-      <w:start w:val="1"/>
-      <w:numFmt w:val="bullet"/>
-      <w:lvlText w:val="o"/>
-      <w:lvlJc w:val="left"/>
-      <w:pPr>
+    </w:lvl>
+    <w:lvl w:ilvl="1" w:tplc="BCDE0150">
+      <w:start w:val="1"/>
+      <w:numFmt w:val="lowerLetter"/>
+      <w:lvlText w:val="%2."/>
+      <w:lvlJc w:val="left"/>
+      <w:pPr>
+        <w:tabs>
+          <w:tab w:val="num" w:pos="1440"/>
+        </w:tabs>
         <w:ind w:left="1440" w:hanging="360"/>
       </w:pPr>
-      <w:rPr>
-        <w:rFonts w:ascii="Courier New" w:hAnsi="Courier New" w:cs="Courier New" w:hint="default"/>
-      </w:rPr>
-    </w:lvl>
-    <w:lvl w:ilvl="2" w:tplc="04190005" w:tentative="1">
-      <w:start w:val="1"/>
-      <w:numFmt w:val="bullet"/>
-      <w:lvlText w:val=""/>
-      <w:lvlJc w:val="left"/>
-      <w:pPr>
+    </w:lvl>
+    <w:lvl w:ilvl="2" w:tplc="D9A41D30" w:tentative="1">
+      <w:start w:val="1"/>
+      <w:numFmt w:val="decimal"/>
+      <w:lvlText w:val="%3."/>
+      <w:lvlJc w:val="left"/>
+      <w:pPr>
+        <w:tabs>
+          <w:tab w:val="num" w:pos="2160"/>
+        </w:tabs>
         <w:ind w:left="2160" w:hanging="360"/>
       </w:pPr>
-      <w:rPr>
-        <w:rFonts w:ascii="Wingdings" w:hAnsi="Wingdings" w:hint="default"/>
-      </w:rPr>
-    </w:lvl>
-    <w:lvl w:ilvl="3" w:tplc="04190001" w:tentative="1">
-      <w:start w:val="1"/>
-      <w:numFmt w:val="bullet"/>
-      <w:lvlText w:val=""/>
-      <w:lvlJc w:val="left"/>
-      <w:pPr>
+    </w:lvl>
+    <w:lvl w:ilvl="3" w:tplc="FC807E4A" w:tentative="1">
+      <w:start w:val="1"/>
+      <w:numFmt w:val="decimal"/>
+      <w:lvlText w:val="%4."/>
+      <w:lvlJc w:val="left"/>
+      <w:pPr>
+        <w:tabs>
+          <w:tab w:val="num" w:pos="2880"/>
+        </w:tabs>
         <w:ind w:left="2880" w:hanging="360"/>
       </w:pPr>
-      <w:rPr>
-        <w:rFonts w:ascii="Symbol" w:hAnsi="Symbol" w:hint="default"/>
-      </w:rPr>
-    </w:lvl>
-    <w:lvl w:ilvl="4" w:tplc="04190003" w:tentative="1">
-      <w:start w:val="1"/>
-      <w:numFmt w:val="bullet"/>
-      <w:lvlText w:val="o"/>
-      <w:lvlJc w:val="left"/>
-      <w:pPr>
+    </w:lvl>
+    <w:lvl w:ilvl="4" w:tplc="46E4289E" w:tentative="1">
+      <w:start w:val="1"/>
+      <w:numFmt w:val="decimal"/>
+      <w:lvlText w:val="%5."/>
+      <w:lvlJc w:val="left"/>
+      <w:pPr>
+        <w:tabs>
+          <w:tab w:val="num" w:pos="3600"/>
+        </w:tabs>
         <w:ind w:left="3600" w:hanging="360"/>
       </w:pPr>
-      <w:rPr>
-        <w:rFonts w:ascii="Courier New" w:hAnsi="Courier New" w:cs="Courier New" w:hint="default"/>
-      </w:rPr>
-    </w:lvl>
-    <w:lvl w:ilvl="5" w:tplc="04190005" w:tentative="1">
-      <w:start w:val="1"/>
-      <w:numFmt w:val="bullet"/>
-      <w:lvlText w:val=""/>
-      <w:lvlJc w:val="left"/>
-      <w:pPr>
+    </w:lvl>
+    <w:lvl w:ilvl="5" w:tplc="982C6A52" w:tentative="1">
+      <w:start w:val="1"/>
+      <w:numFmt w:val="decimal"/>
+      <w:lvlText w:val="%6."/>
+      <w:lvlJc w:val="left"/>
+      <w:pPr>
+        <w:tabs>
+          <w:tab w:val="num" w:pos="4320"/>
+        </w:tabs>
         <w:ind w:left="4320" w:hanging="360"/>
       </w:pPr>
-      <w:rPr>
-        <w:rFonts w:ascii="Wingdings" w:hAnsi="Wingdings" w:hint="default"/>
-      </w:rPr>
-    </w:lvl>
-    <w:lvl w:ilvl="6" w:tplc="04190001" w:tentative="1">
-      <w:start w:val="1"/>
-      <w:numFmt w:val="bullet"/>
-      <w:lvlText w:val=""/>
-      <w:lvlJc w:val="left"/>
-      <w:pPr>
+    </w:lvl>
+    <w:lvl w:ilvl="6" w:tplc="6ABE5FDC" w:tentative="1">
+      <w:start w:val="1"/>
+      <w:numFmt w:val="decimal"/>
+      <w:lvlText w:val="%7."/>
+      <w:lvlJc w:val="left"/>
+      <w:pPr>
+        <w:tabs>
+          <w:tab w:val="num" w:pos="5040"/>
+        </w:tabs>
         <w:ind w:left="5040" w:hanging="360"/>
       </w:pPr>
-      <w:rPr>
-        <w:rFonts w:ascii="Symbol" w:hAnsi="Symbol" w:hint="default"/>
-      </w:rPr>
-    </w:lvl>
-    <w:lvl w:ilvl="7" w:tplc="04190003" w:tentative="1">
-      <w:start w:val="1"/>
-      <w:numFmt w:val="bullet"/>
-      <w:lvlText w:val="o"/>
-      <w:lvlJc w:val="left"/>
-      <w:pPr>
+    </w:lvl>
+    <w:lvl w:ilvl="7" w:tplc="FC12F2E0" w:tentative="1">
+      <w:start w:val="1"/>
+      <w:numFmt w:val="decimal"/>
+      <w:lvlText w:val="%8."/>
+      <w:lvlJc w:val="left"/>
+      <w:pPr>
+        <w:tabs>
+          <w:tab w:val="num" w:pos="5760"/>
+        </w:tabs>
         <w:ind w:left="5760" w:hanging="360"/>
       </w:pPr>
-      <w:rPr>
-        <w:rFonts w:ascii="Courier New" w:hAnsi="Courier New" w:cs="Courier New" w:hint="default"/>
-      </w:rPr>
-    </w:lvl>
-    <w:lvl w:ilvl="8" w:tplc="04190005" w:tentative="1">
-      <w:start w:val="1"/>
-      <w:numFmt w:val="bullet"/>
-      <w:lvlText w:val=""/>
-      <w:lvlJc w:val="left"/>
-      <w:pPr>
+    </w:lvl>
+    <w:lvl w:ilvl="8" w:tplc="2D266CE6" w:tentative="1">
+      <w:start w:val="1"/>
+      <w:numFmt w:val="decimal"/>
+      <w:lvlText w:val="%9."/>
+      <w:lvlJc w:val="left"/>
+      <w:pPr>
+        <w:tabs>
+          <w:tab w:val="num" w:pos="6480"/>
+        </w:tabs>
         <w:ind w:left="6480" w:hanging="360"/>
       </w:pPr>
-      <w:rPr>
-        <w:rFonts w:ascii="Wingdings" w:hAnsi="Wingdings" w:hint="default"/>
-      </w:rPr>
     </w:lvl>
   </w:abstractNum>
   <w:num w:numId="1">
+    <w:abstractNumId w:val="5"/>
+  </w:num>
+  <w:num w:numId="2">
     <w:abstractNumId w:val="2"/>
   </w:num>
-  <w:num w:numId="2">
+  <w:num w:numId="3">
+    <w:abstractNumId w:val="4"/>
+  </w:num>
+  <w:num w:numId="4">
+    <w:abstractNumId w:val="6"/>
+  </w:num>
+  <w:num w:numId="5">
     <w:abstractNumId w:val="0"/>
   </w:num>
-  <w:num w:numId="3">
+  <w:num w:numId="6">
     <w:abstractNumId w:val="1"/>
+  </w:num>
+  <w:num w:numId="7">
+    <w:abstractNumId w:val="3"/>
   </w:num>
 </w:numbering>
 </file>
 
 <file path=word/styles.xml><?xml version="1.0" encoding="utf-8"?>
-<w:styles xmlns:r="http://schemas.openxmlformats.org/officeDocument/2006/relationships" xmlns:w="http://schemas.openxmlformats.org/wordprocessingml/2006/main">
+<w:styles xmlns:mc="http://schemas.openxmlformats.org/markup-compatibility/2006" xmlns:r="http://schemas.openxmlformats.org/officeDocument/2006/relationships" xmlns:w="http://schemas.openxmlformats.org/wordprocessingml/2006/main" xmlns:w14="http://schemas.microsoft.com/office/word/2010/wordml" mc:Ignorable="w14">
   <w:docDefaults>
     <w:rPrDefault>
       <w:rPr>
@@ -782,23 +1546,21 @@
     <w:lsdException w:name="Bibliography" w:uiPriority="37"/>
     <w:lsdException w:name="TOC Heading" w:uiPriority="39" w:qFormat="1"/>
   </w:latentStyles>
-  <w:style w:type="paragraph" w:default="1" w:styleId="a">
+  <w:style w:type="paragraph" w:default="1" w:styleId="Normal">
     <w:name w:val="Normal"/>
     <w:qFormat/>
     <w:rsid w:val="00506429"/>
   </w:style>
-  <w:style w:type="character" w:default="1" w:styleId="a0">
+  <w:style w:type="character" w:default="1" w:styleId="DefaultParagraphFont">
     <w:name w:val="Default Paragraph Font"/>
     <w:uiPriority w:val="1"/>
-    <w:semiHidden/>
     <w:unhideWhenUsed/>
   </w:style>
-  <w:style w:type="table" w:default="1" w:styleId="a1">
+  <w:style w:type="table" w:default="1" w:styleId="TableNormal">
     <w:name w:val="Normal Table"/>
     <w:uiPriority w:val="99"/>
     <w:semiHidden/>
     <w:unhideWhenUsed/>
-    <w:qFormat/>
     <w:tblPr>
       <w:tblInd w:w="0" w:type="dxa"/>
       <w:tblCellMar>
@@ -809,15 +1571,15 @@
       </w:tblCellMar>
     </w:tblPr>
   </w:style>
-  <w:style w:type="numbering" w:default="1" w:styleId="a2">
+  <w:style w:type="numbering" w:default="1" w:styleId="NoList">
     <w:name w:val="No List"/>
     <w:uiPriority w:val="99"/>
     <w:semiHidden/>
     <w:unhideWhenUsed/>
   </w:style>
-  <w:style w:type="paragraph" w:styleId="a3">
+  <w:style w:type="paragraph" w:styleId="ListParagraph">
     <w:name w:val="List Paragraph"/>
-    <w:basedOn w:val="a"/>
+    <w:basedOn w:val="Normal"/>
     <w:uiPriority w:val="34"/>
     <w:qFormat/>
     <w:rsid w:val="009F2619"/>

</xml_diff>

<commit_message>
New print poem task
</commit_message>
<xml_diff>
--- a/Homework/lesson-01.docx
+++ b/Homework/lesson-01.docx
@@ -1,6 +1,6 @@
 
 <file path=word/document.xml><?xml version="1.0" encoding="utf-8"?>
-<w:document xmlns:wpc="http://schemas.microsoft.com/office/word/2010/wordprocessingCanvas" xmlns:mc="http://schemas.openxmlformats.org/markup-compatibility/2006" xmlns:o="urn:schemas-microsoft-com:office:office" xmlns:r="http://schemas.openxmlformats.org/officeDocument/2006/relationships" xmlns:m="http://schemas.openxmlformats.org/officeDocument/2006/math" xmlns:v="urn:schemas-microsoft-com:vml" xmlns:wp14="http://schemas.microsoft.com/office/word/2010/wordprocessingDrawing" xmlns:wp="http://schemas.openxmlformats.org/drawingml/2006/wordprocessingDrawing" xmlns:w10="urn:schemas-microsoft-com:office:word" xmlns:w="http://schemas.openxmlformats.org/wordprocessingml/2006/main" xmlns:w14="http://schemas.microsoft.com/office/word/2010/wordml" xmlns:wpg="http://schemas.microsoft.com/office/word/2010/wordprocessingGroup" xmlns:wpi="http://schemas.microsoft.com/office/word/2010/wordprocessingInk" xmlns:wne="http://schemas.microsoft.com/office/word/2006/wordml" xmlns:wps="http://schemas.microsoft.com/office/word/2010/wordprocessingShape" mc:Ignorable="w14 wp14">
+<w:document xmlns:wpc="http://schemas.microsoft.com/office/word/2010/wordprocessingCanvas" xmlns:mc="http://schemas.openxmlformats.org/markup-compatibility/2006" xmlns:o="urn:schemas-microsoft-com:office:office" xmlns:r="http://schemas.openxmlformats.org/officeDocument/2006/relationships" xmlns:m="http://schemas.openxmlformats.org/officeDocument/2006/math" xmlns:v="urn:schemas-microsoft-com:vml" xmlns:wp14="http://schemas.microsoft.com/office/word/2010/wordprocessingDrawing" xmlns:wp="http://schemas.openxmlformats.org/drawingml/2006/wordprocessingDrawing" xmlns:w10="urn:schemas-microsoft-com:office:word" xmlns:w="http://schemas.openxmlformats.org/wordprocessingml/2006/main" xmlns:w14="http://schemas.microsoft.com/office/word/2010/wordml" xmlns:w15="http://schemas.microsoft.com/office/word/2012/wordml" xmlns:wpg="http://schemas.microsoft.com/office/word/2010/wordprocessingGroup" xmlns:wpi="http://schemas.microsoft.com/office/word/2010/wordprocessingInk" xmlns:wne="http://schemas.microsoft.com/office/word/2006/wordml" xmlns:wps="http://schemas.microsoft.com/office/word/2010/wordprocessingShape" mc:Ignorable="w14 w15 wp14">
   <w:body>
     <w:p>
       <w:pPr>
@@ -59,14 +59,12 @@
       <w:r>
         <w:t>.</w:t>
       </w:r>
-      <w:proofErr w:type="spellStart"/>
       <w:r>
         <w:rPr>
           <w:lang w:val="en-US"/>
         </w:rPr>
         <w:t>WriteLine</w:t>
       </w:r>
-      <w:proofErr w:type="spellEnd"/>
       <w:r>
         <w:t>()</w:t>
       </w:r>
@@ -149,21 +147,101 @@
         <w:t xml:space="preserve"> </w:t>
       </w:r>
       <w:r>
-        <w:t xml:space="preserve">Для ввода данных используйте функцию </w:t>
-      </w:r>
-      <w:proofErr w:type="spellStart"/>
-      <w:r>
-        <w:rPr>
-          <w:lang w:val="en-US"/>
-        </w:rPr>
-        <w:t>Console.ReadLine</w:t>
-      </w:r>
-      <w:proofErr w:type="spellEnd"/>
-      <w:r>
-        <w:rPr>
-          <w:lang w:val="en-US"/>
-        </w:rPr>
+        <w:t>Д</w:t>
+      </w:r>
+      <w:bookmarkStart w:id="0" w:name="_GoBack"/>
+      <w:bookmarkEnd w:id="0"/>
+      <w:r>
+        <w:t xml:space="preserve">ля ввода данных используйте функцию </w:t>
+      </w:r>
+      <w:r>
+        <w:rPr>
+          <w:lang w:val="en-US"/>
+        </w:rPr>
+        <w:t>Console.ReadLine()</w:t>
+      </w:r>
+    </w:p>
+    <w:p>
+      <w:pPr>
+        <w:pStyle w:val="ListParagraph"/>
+        <w:numPr>
+          <w:ilvl w:val="1"/>
+          <w:numId w:val="3"/>
+        </w:numPr>
+      </w:pPr>
+      <w:r>
+        <w:t>Напишите код</w:t>
+      </w:r>
+      <w:r>
+        <w:t xml:space="preserve"> который выводит текст следующего стихотворения</w:t>
+      </w:r>
+      <w:r>
+        <w:br/>
+      </w:r>
+      <w:bookmarkStart w:id="1" w:name="_MON_1548694994"/>
+      <w:bookmarkEnd w:id="1"/>
+      <w:r>
+        <w:object w:dxaOrig="4410" w:dyaOrig="2955">
+          <v:shapetype id="_x0000_t75" coordsize="21600,21600" o:spt="75" o:preferrelative="t" path="m@4@5l@4@11@9@11@9@5xe" filled="f" stroked="f">
+            <v:stroke joinstyle="miter"/>
+            <v:formulas>
+              <v:f eqn="if lineDrawn pixelLineWidth 0"/>
+              <v:f eqn="sum @0 1 0"/>
+              <v:f eqn="sum 0 0 @1"/>
+              <v:f eqn="prod @2 1 2"/>
+              <v:f eqn="prod @3 21600 pixelWidth"/>
+              <v:f eqn="prod @3 21600 pixelHeight"/>
+              <v:f eqn="sum @0 0 1"/>
+              <v:f eqn="prod @6 1 2"/>
+              <v:f eqn="prod @7 21600 pixelWidth"/>
+              <v:f eqn="sum @8 21600 0"/>
+              <v:f eqn="prod @7 21600 pixelHeight"/>
+              <v:f eqn="sum @10 21600 0"/>
+            </v:formulas>
+            <v:path o:extrusionok="f" gradientshapeok="t" o:connecttype="rect"/>
+            <o:lock v:ext="edit" aspectratio="t"/>
+          </v:shapetype>
+          <v:shape id="_x0000_i1049" type="#_x0000_t75" style="width:220.5pt;height:147.75pt" o:ole="">
+            <v:imagedata r:id="rId5" o:title=""/>
+          </v:shape>
+          <o:OLEObject Type="Embed" ProgID="Word.Document.12" ShapeID="_x0000_i1049" DrawAspect="Content" ObjectID="_1548695349" r:id="rId6">
+            <o:FieldCodes>\s</o:FieldCodes>
+          </o:OLEObject>
+        </w:object>
+      </w:r>
+      <w:r>
+        <w:br/>
+        <w:t>Сделайте это несколькими способами: с помощью пробелов, с помощью символов табуляции, за один и несколько вызовов</w:t>
+      </w:r>
+      <w:r>
+        <w:t xml:space="preserve"> </w:t>
+      </w:r>
+      <w:r>
+        <w:rPr>
+          <w:lang w:val="en-US"/>
+        </w:rPr>
+        <w:t>Console</w:t>
+      </w:r>
+      <w:r>
+        <w:t>.</w:t>
+      </w:r>
+      <w:r>
+        <w:rPr>
+          <w:lang w:val="en-US"/>
+        </w:rPr>
+        <w:t>WriteLine</w:t>
+      </w:r>
+      <w:r>
         <w:t>()</w:t>
+      </w:r>
+      <w:r>
+        <w:t xml:space="preserve"> и с помощью </w:t>
+      </w:r>
+      <w:r>
+        <w:t>@</w:t>
+      </w:r>
+      <w:r>
+        <w:t>-строк.</w:t>
       </w:r>
     </w:p>
     <w:p>
@@ -201,19 +279,11 @@
       <w:r>
         <w:t xml:space="preserve">Для ввода данных используйте функцию </w:t>
       </w:r>
-      <w:proofErr w:type="spellStart"/>
-      <w:r>
-        <w:rPr>
-          <w:lang w:val="en-US"/>
-        </w:rPr>
-        <w:t>Console.ReadLine</w:t>
-      </w:r>
-      <w:proofErr w:type="spellEnd"/>
-      <w:r>
-        <w:rPr>
-          <w:lang w:val="en-US"/>
-        </w:rPr>
-        <w:t>()</w:t>
+      <w:r>
+        <w:rPr>
+          <w:lang w:val="en-US"/>
+        </w:rPr>
+        <w:t>Console.ReadLine()</w:t>
       </w:r>
     </w:p>
     <w:p>
@@ -251,28 +321,24 @@
       <w:r>
         <w:t>.</w:t>
       </w:r>
-      <w:proofErr w:type="spellStart"/>
       <w:r>
         <w:rPr>
           <w:lang w:val="en-US"/>
         </w:rPr>
         <w:t>ReadLine</w:t>
       </w:r>
-      <w:proofErr w:type="spellEnd"/>
       <w:r>
         <w:t>()</w:t>
       </w:r>
       <w:r>
         <w:t xml:space="preserve">. Для преобразования строки в число используйте фукнцию </w:t>
       </w:r>
-      <w:proofErr w:type="spellStart"/>
       <w:r>
         <w:rPr>
           <w:lang w:val="en-US"/>
         </w:rPr>
         <w:t>int</w:t>
       </w:r>
-      <w:proofErr w:type="spellEnd"/>
       <w:r>
         <w:t>.</w:t>
       </w:r>
@@ -297,14 +363,12 @@
       <w:r>
         <w:t>.</w:t>
       </w:r>
-      <w:proofErr w:type="spellStart"/>
       <w:r>
         <w:rPr>
           <w:lang w:val="en-US"/>
         </w:rPr>
         <w:t>ToInt</w:t>
       </w:r>
-      <w:proofErr w:type="spellEnd"/>
       <w:r>
         <w:t>32()</w:t>
       </w:r>
@@ -380,14 +444,12 @@
       <w:r>
         <w:t>.</w:t>
       </w:r>
-      <w:proofErr w:type="spellStart"/>
       <w:r>
         <w:rPr>
           <w:lang w:val="en-US"/>
         </w:rPr>
         <w:t>DateTime</w:t>
       </w:r>
-      <w:proofErr w:type="spellEnd"/>
       <w:r>
         <w:t xml:space="preserve"> </w:t>
       </w:r>
@@ -403,14 +465,12 @@
       <w:r>
         <w:t xml:space="preserve"> (</w:t>
       </w:r>
-      <w:proofErr w:type="spellStart"/>
       <w:r>
         <w:rPr>
           <w:lang w:val="en-US"/>
         </w:rPr>
         <w:t>DateTime</w:t>
       </w:r>
-      <w:proofErr w:type="spellEnd"/>
       <w:r>
         <w:t>.</w:t>
       </w:r>
@@ -426,14 +486,12 @@
       <w:r>
         <w:t xml:space="preserve">Чтобы узнать час используйте </w:t>
       </w:r>
-      <w:proofErr w:type="spellStart"/>
       <w:r>
         <w:rPr>
           <w:lang w:val="en-US"/>
         </w:rPr>
         <w:t>DateTime</w:t>
       </w:r>
-      <w:proofErr w:type="spellEnd"/>
       <w:r>
         <w:t>.</w:t>
       </w:r>
@@ -552,6 +610,7 @@
         </w:numPr>
       </w:pPr>
       <w:r>
+        <w:lastRenderedPageBreak/>
         <w:t>Напишите код принимающий строку от пользователя и проверяющий является ли введеная строка п</w:t>
       </w:r>
       <w:r>
@@ -569,8 +628,6 @@
           <w:numId w:val="1"/>
         </w:numPr>
       </w:pPr>
-      <w:bookmarkStart w:id="0" w:name="_GoBack"/>
-      <w:bookmarkEnd w:id="0"/>
       <w:r>
         <w:t>А роза упала на лапу Азора</w:t>
       </w:r>
@@ -646,8 +703,8 @@
 </file>
 
 <file path=word/numbering.xml><?xml version="1.0" encoding="utf-8"?>
-<w:numbering xmlns:wpc="http://schemas.microsoft.com/office/word/2010/wordprocessingCanvas" xmlns:mc="http://schemas.openxmlformats.org/markup-compatibility/2006" xmlns:o="urn:schemas-microsoft-com:office:office" xmlns:r="http://schemas.openxmlformats.org/officeDocument/2006/relationships" xmlns:m="http://schemas.openxmlformats.org/officeDocument/2006/math" xmlns:v="urn:schemas-microsoft-com:vml" xmlns:wp14="http://schemas.microsoft.com/office/word/2010/wordprocessingDrawing" xmlns:wp="http://schemas.openxmlformats.org/drawingml/2006/wordprocessingDrawing" xmlns:w10="urn:schemas-microsoft-com:office:word" xmlns:w="http://schemas.openxmlformats.org/wordprocessingml/2006/main" xmlns:w14="http://schemas.microsoft.com/office/word/2010/wordml" xmlns:wpg="http://schemas.microsoft.com/office/word/2010/wordprocessingGroup" xmlns:wpi="http://schemas.microsoft.com/office/word/2010/wordprocessingInk" xmlns:wne="http://schemas.microsoft.com/office/word/2006/wordml" xmlns:wps="http://schemas.microsoft.com/office/word/2010/wordprocessingShape" mc:Ignorable="w14 wp14">
-  <w:abstractNum w:abstractNumId="0">
+<w:numbering xmlns:wpc="http://schemas.microsoft.com/office/word/2010/wordprocessingCanvas" xmlns:mc="http://schemas.openxmlformats.org/markup-compatibility/2006" xmlns:o="urn:schemas-microsoft-com:office:office" xmlns:r="http://schemas.openxmlformats.org/officeDocument/2006/relationships" xmlns:m="http://schemas.openxmlformats.org/officeDocument/2006/math" xmlns:v="urn:schemas-microsoft-com:vml" xmlns:wp14="http://schemas.microsoft.com/office/word/2010/wordprocessingDrawing" xmlns:wp="http://schemas.openxmlformats.org/drawingml/2006/wordprocessingDrawing" xmlns:w10="urn:schemas-microsoft-com:office:word" xmlns:w="http://schemas.openxmlformats.org/wordprocessingml/2006/main" xmlns:w14="http://schemas.microsoft.com/office/word/2010/wordml" xmlns:w15="http://schemas.microsoft.com/office/word/2012/wordml" xmlns:wpg="http://schemas.microsoft.com/office/word/2010/wordprocessingGroup" xmlns:wpi="http://schemas.microsoft.com/office/word/2010/wordprocessingInk" xmlns:wne="http://schemas.microsoft.com/office/word/2006/wordml" xmlns:wps="http://schemas.microsoft.com/office/word/2010/wordprocessingShape" mc:Ignorable="w14 w15 wp14">
+  <w:abstractNum w:abstractNumId="0" w15:restartNumberingAfterBreak="0">
     <w:nsid w:val="007256BC"/>
     <w:multiLevelType w:val="hybridMultilevel"/>
     <w:tmpl w:val="71068802"/>
@@ -733,7 +790,7 @@
       </w:pPr>
     </w:lvl>
   </w:abstractNum>
-  <w:abstractNum w:abstractNumId="1">
+  <w:abstractNum w:abstractNumId="1" w15:restartNumberingAfterBreak="0">
     <w:nsid w:val="2769200C"/>
     <w:multiLevelType w:val="hybridMultilevel"/>
     <w:tmpl w:val="2282273C"/>
@@ -819,7 +876,7 @@
       </w:pPr>
     </w:lvl>
   </w:abstractNum>
-  <w:abstractNum w:abstractNumId="2">
+  <w:abstractNum w:abstractNumId="2" w15:restartNumberingAfterBreak="0">
     <w:nsid w:val="34085FFE"/>
     <w:multiLevelType w:val="hybridMultilevel"/>
     <w:tmpl w:val="4F3E5E74"/>
@@ -932,7 +989,7 @@
       </w:rPr>
     </w:lvl>
   </w:abstractNum>
-  <w:abstractNum w:abstractNumId="3">
+  <w:abstractNum w:abstractNumId="3" w15:restartNumberingAfterBreak="0">
     <w:nsid w:val="3CE54DAF"/>
     <w:multiLevelType w:val="hybridMultilevel"/>
     <w:tmpl w:val="CDCCB350"/>
@@ -1018,7 +1075,7 @@
       </w:pPr>
     </w:lvl>
   </w:abstractNum>
-  <w:abstractNum w:abstractNumId="4">
+  <w:abstractNum w:abstractNumId="4" w15:restartNumberingAfterBreak="0">
     <w:nsid w:val="491578EC"/>
     <w:multiLevelType w:val="hybridMultilevel"/>
     <w:tmpl w:val="B9D23800"/>
@@ -1131,7 +1188,7 @@
       </w:rPr>
     </w:lvl>
   </w:abstractNum>
-  <w:abstractNum w:abstractNumId="5">
+  <w:abstractNum w:abstractNumId="5" w15:restartNumberingAfterBreak="0">
     <w:nsid w:val="4A8E74CF"/>
     <w:multiLevelType w:val="hybridMultilevel"/>
     <w:tmpl w:val="EF46D266"/>
@@ -1244,7 +1301,7 @@
       </w:rPr>
     </w:lvl>
   </w:abstractNum>
-  <w:abstractNum w:abstractNumId="6">
+  <w:abstractNum w:abstractNumId="6" w15:restartNumberingAfterBreak="0">
     <w:nsid w:val="5D8E61B5"/>
     <w:multiLevelType w:val="hybridMultilevel"/>
     <w:tmpl w:val="318E698A"/>
@@ -1382,7 +1439,7 @@
 </file>
 
 <file path=word/styles.xml><?xml version="1.0" encoding="utf-8"?>
-<w:styles xmlns:mc="http://schemas.openxmlformats.org/markup-compatibility/2006" xmlns:r="http://schemas.openxmlformats.org/officeDocument/2006/relationships" xmlns:w="http://schemas.openxmlformats.org/wordprocessingml/2006/main" xmlns:w14="http://schemas.microsoft.com/office/word/2010/wordml" mc:Ignorable="w14">
+<w:styles xmlns:mc="http://schemas.openxmlformats.org/markup-compatibility/2006" xmlns:r="http://schemas.openxmlformats.org/officeDocument/2006/relationships" xmlns:w="http://schemas.openxmlformats.org/wordprocessingml/2006/main" xmlns:w14="http://schemas.microsoft.com/office/word/2010/wordml" xmlns:w15="http://schemas.microsoft.com/office/word/2012/wordml" mc:Ignorable="w14 w15">
   <w:docDefaults>
     <w:rPrDefault>
       <w:rPr>
@@ -1398,350 +1455,383 @@
       </w:pPr>
     </w:pPrDefault>
   </w:docDefaults>
-  <w:latentStyles w:defLockedState="0" w:defUIPriority="99" w:defSemiHidden="1" w:defUnhideWhenUsed="1" w:defQFormat="0" w:count="267">
-    <w:lsdException w:name="Normal" w:semiHidden="0" w:uiPriority="0" w:unhideWhenUsed="0" w:qFormat="1"/>
-    <w:lsdException w:name="heading 1" w:semiHidden="0" w:uiPriority="9" w:unhideWhenUsed="0" w:qFormat="1"/>
-    <w:lsdException w:name="heading 2" w:uiPriority="9" w:qFormat="1"/>
-    <w:lsdException w:name="heading 3" w:uiPriority="9" w:qFormat="1"/>
-    <w:lsdException w:name="heading 4" w:uiPriority="9" w:qFormat="1"/>
-    <w:lsdException w:name="heading 5" w:uiPriority="9" w:qFormat="1"/>
-    <w:lsdException w:name="heading 6" w:uiPriority="9" w:qFormat="1"/>
-    <w:lsdException w:name="heading 7" w:uiPriority="9" w:qFormat="1"/>
-    <w:lsdException w:name="heading 8" w:uiPriority="9" w:qFormat="1"/>
-    <w:lsdException w:name="heading 9" w:uiPriority="9" w:qFormat="1"/>
-    <w:lsdException w:name="toc 1" w:uiPriority="39"/>
-    <w:lsdException w:name="toc 2" w:uiPriority="39"/>
-    <w:lsdException w:name="toc 3" w:uiPriority="39"/>
-    <w:lsdException w:name="toc 4" w:uiPriority="39"/>
-    <w:lsdException w:name="toc 5" w:uiPriority="39"/>
-    <w:lsdException w:name="toc 6" w:uiPriority="39"/>
-    <w:lsdException w:name="toc 7" w:uiPriority="39"/>
-    <w:lsdException w:name="toc 8" w:uiPriority="39"/>
-    <w:lsdException w:name="toc 9" w:uiPriority="39"/>
-    <w:lsdException w:name="caption" w:uiPriority="35" w:qFormat="1"/>
-    <w:lsdException w:name="Title" w:semiHidden="0" w:uiPriority="10" w:unhideWhenUsed="0" w:qFormat="1"/>
-    <w:lsdException w:name="Default Paragraph Font" w:uiPriority="1"/>
-    <w:lsdException w:name="Subtitle" w:semiHidden="0" w:uiPriority="11" w:unhideWhenUsed="0" w:qFormat="1"/>
-    <w:lsdException w:name="Strong" w:semiHidden="0" w:uiPriority="22" w:unhideWhenUsed="0" w:qFormat="1"/>
-    <w:lsdException w:name="Emphasis" w:semiHidden="0" w:uiPriority="20" w:unhideWhenUsed="0" w:qFormat="1"/>
-    <w:lsdException w:name="Table Grid" w:semiHidden="0" w:uiPriority="59" w:unhideWhenUsed="0"/>
-    <w:lsdException w:name="Placeholder Text" w:unhideWhenUsed="0"/>
-    <w:lsdException w:name="No Spacing" w:semiHidden="0" w:uiPriority="1" w:unhideWhenUsed="0" w:qFormat="1"/>
-    <w:lsdException w:name="Light Shading" w:semiHidden="0" w:uiPriority="60" w:unhideWhenUsed="0"/>
-    <w:lsdException w:name="Light List" w:semiHidden="0" w:uiPriority="61" w:unhideWhenUsed="0"/>
-    <w:lsdException w:name="Light Grid" w:semiHidden="0" w:uiPriority="62" w:unhideWhenUsed="0"/>
-    <w:lsdException w:name="Medium Shading 1" w:semiHidden="0" w:uiPriority="63" w:unhideWhenUsed="0"/>
-    <w:lsdException w:name="Medium Shading 2" w:semiHidden="0" w:uiPriority="64" w:unhideWhenUsed="0"/>
-    <w:lsdException w:name="Medium List 1" w:semiHidden="0" w:uiPriority="65" w:unhideWhenUsed="0"/>
-    <w:lsdException w:name="Medium List 2" w:semiHidden="0" w:uiPriority="66" w:unhideWhenUsed="0"/>
-    <w:lsdException w:name="Medium Grid 1" w:semiHidden="0" w:uiPriority="67" w:unhideWhenUsed="0"/>
-    <w:lsdException w:name="Medium Grid 2" w:semiHidden="0" w:uiPriority="68" w:unhideWhenUsed="0"/>
-    <w:lsdException w:name="Medium Grid 3" w:semiHidden="0" w:uiPriority="69" w:unhideWhenUsed="0"/>
-    <w:lsdException w:name="Dark List" w:semiHidden="0" w:uiPriority="70" w:unhideWhenUsed="0"/>
-    <w:lsdException w:name="Colorful Shading" w:semiHidden="0" w:uiPriority="71" w:unhideWhenUsed="0"/>
-    <w:lsdException w:name="Colorful List" w:semiHidden="0" w:uiPriority="72" w:unhideWhenUsed="0"/>
-    <w:lsdException w:name="Colorful Grid" w:semiHidden="0" w:uiPriority="73" w:unhideWhenUsed="0"/>
-    <w:lsdException w:name="Light Shading Accent 1" w:semiHidden="0" w:uiPriority="60" w:unhideWhenUsed="0"/>
-    <w:lsdException w:name="Light List Accent 1" w:semiHidden="0" w:uiPriority="61" w:unhideWhenUsed="0"/>
-    <w:lsdException w:name="Light Grid Accent 1" w:semiHidden="0" w:uiPriority="62" w:unhideWhenUsed="0"/>
-    <w:lsdException w:name="Medium Shading 1 Accent 1" w:semiHidden="0" w:uiPriority="63" w:unhideWhenUsed="0"/>
-    <w:lsdException w:name="Medium Shading 2 Accent 1" w:semiHidden="0" w:uiPriority="64" w:unhideWhenUsed="0"/>
-    <w:lsdException w:name="Medium List 1 Accent 1" w:semiHidden="0" w:uiPriority="65" w:unhideWhenUsed="0"/>
-    <w:lsdException w:name="Revision" w:unhideWhenUsed="0"/>
-    <w:lsdException w:name="List Paragraph" w:semiHidden="0" w:uiPriority="34" w:unhideWhenUsed="0" w:qFormat="1"/>
-    <w:lsdException w:name="Quote" w:semiHidden="0" w:uiPriority="29" w:unhideWhenUsed="0" w:qFormat="1"/>
-    <w:lsdException w:name="Intense Quote" w:semiHidden="0" w:uiPriority="30" w:unhideWhenUsed="0" w:qFormat="1"/>
-    <w:lsdException w:name="Medium List 2 Accent 1" w:semiHidden="0" w:uiPriority="66" w:unhideWhenUsed="0"/>
-    <w:lsdException w:name="Medium Grid 1 Accent 1" w:semiHidden="0" w:uiPriority="67" w:unhideWhenUsed="0"/>
-    <w:lsdException w:name="Medium Grid 2 Accent 1" w:semiHidden="0" w:uiPriority="68" w:unhideWhenUsed="0"/>
-    <w:lsdException w:name="Medium Grid 3 Accent 1" w:semiHidden="0" w:uiPriority="69" w:unhideWhenUsed="0"/>
-    <w:lsdException w:name="Dark List Accent 1" w:semiHidden="0" w:uiPriority="70" w:unhideWhenUsed="0"/>
-    <w:lsdException w:name="Colorful Shading Accent 1" w:semiHidden="0" w:uiPriority="71" w:unhideWhenUsed="0"/>
-    <w:lsdException w:name="Colorful List Accent 1" w:semiHidden="0" w:uiPriority="72" w:unhideWhenUsed="0"/>
-    <w:lsdException w:name="Colorful Grid Accent 1" w:semiHidden="0" w:uiPriority="73" w:unhideWhenUsed="0"/>
-    <w:lsdException w:name="Light Shading Accent 2" w:semiHidden="0" w:uiPriority="60" w:unhideWhenUsed="0"/>
-    <w:lsdException w:name="Light List Accent 2" w:semiHidden="0" w:uiPriority="61" w:unhideWhenUsed="0"/>
-    <w:lsdException w:name="Light Grid Accent 2" w:semiHidden="0" w:uiPriority="62" w:unhideWhenUsed="0"/>
-    <w:lsdException w:name="Medium Shading 1 Accent 2" w:semiHidden="0" w:uiPriority="63" w:unhideWhenUsed="0"/>
-    <w:lsdException w:name="Medium Shading 2 Accent 2" w:semiHidden="0" w:uiPriority="64" w:unhideWhenUsed="0"/>
-    <w:lsdException w:name="Medium List 1 Accent 2" w:semiHidden="0" w:uiPriority="65" w:unhideWhenUsed="0"/>
-    <w:lsdException w:name="Medium List 2 Accent 2" w:semiHidden="0" w:uiPriority="66" w:unhideWhenUsed="0"/>
-    <w:lsdException w:name="Medium Grid 1 Accent 2" w:semiHidden="0" w:uiPriority="67" w:unhideWhenUsed="0"/>
-    <w:lsdException w:name="Medium Grid 2 Accent 2" w:semiHidden="0" w:uiPriority="68" w:unhideWhenUsed="0"/>
-    <w:lsdException w:name="Medium Grid 3 Accent 2" w:semiHidden="0" w:uiPriority="69" w:unhideWhenUsed="0"/>
-    <w:lsdException w:name="Dark List Accent 2" w:semiHidden="0" w:uiPriority="70" w:unhideWhenUsed="0"/>
-    <w:lsdException w:name="Colorful Shading Accent 2" w:semiHidden="0" w:uiPriority="71" w:unhideWhenUsed="0"/>
-    <w:lsdException w:name="Colorful List Accent 2" w:semiHidden="0" w:uiPriority="72" w:unhideWhenUsed="0"/>
-    <w:lsdException w:name="Colorful Grid Accent 2" w:semiHidden="0" w:uiPriority="73" w:unhideWhenUsed="0"/>
-    <w:lsdException w:name="Light Shading Accent 3" w:semiHidden="0" w:uiPriority="60" w:unhideWhenUsed="0"/>
-    <w:lsdException w:name="Light List Accent 3" w:semiHidden="0" w:uiPriority="61" w:unhideWhenUsed="0"/>
-    <w:lsdException w:name="Light Grid Accent 3" w:semiHidden="0" w:uiPriority="62" w:unhideWhenUsed="0"/>
-    <w:lsdException w:name="Medium Shading 1 Accent 3" w:semiHidden="0" w:uiPriority="63" w:unhideWhenUsed="0"/>
-    <w:lsdException w:name="Medium Shading 2 Accent 3" w:semiHidden="0" w:uiPriority="64" w:unhideWhenUsed="0"/>
-    <w:lsdException w:name="Medium List 1 Accent 3" w:semiHidden="0" w:uiPriority="65" w:unhideWhenUsed="0"/>
-    <w:lsdException w:name="Medium List 2 Accent 3" w:semiHidden="0" w:uiPriority="66" w:unhideWhenUsed="0"/>
-    <w:lsdException w:name="Medium Grid 1 Accent 3" w:semiHidden="0" w:uiPriority="67" w:unhideWhenUsed="0"/>
-    <w:lsdException w:name="Medium Grid 2 Accent 3" w:semiHidden="0" w:uiPriority="68" w:unhideWhenUsed="0"/>
-    <w:lsdException w:name="Medium Grid 3 Accent 3" w:semiHidden="0" w:uiPriority="69" w:unhideWhenUsed="0"/>
-    <w:lsdException w:name="Dark List Accent 3" w:semiHidden="0" w:uiPriority="70" w:unhideWhenUsed="0"/>
-    <w:lsdException w:name="Colorful Shading Accent 3" w:semiHidden="0" w:uiPriority="71" w:unhideWhenUsed="0"/>
-    <w:lsdException w:name="Colorful List Accent 3" w:semiHidden="0" w:uiPriority="72" w:unhideWhenUsed="0"/>
-    <w:lsdException w:name="Colorful Grid Accent 3" w:semiHidden="0" w:uiPriority="73" w:unhideWhenUsed="0"/>
-    <w:lsdException w:name="Light Shading Accent 4" w:semiHidden="0" w:uiPriority="60" w:unhideWhenUsed="0"/>
-    <w:lsdException w:name="Light List Accent 4" w:semiHidden="0" w:uiPriority="61" w:unhideWhenUsed="0"/>
-    <w:lsdException w:name="Light Grid Accent 4" w:semiHidden="0" w:uiPriority="62" w:unhideWhenUsed="0"/>
-    <w:lsdException w:name="Medium Shading 1 Accent 4" w:semiHidden="0" w:uiPriority="63" w:unhideWhenUsed="0"/>
-    <w:lsdException w:name="Medium Shading 2 Accent 4" w:semiHidden="0" w:uiPriority="64" w:unhideWhenUsed="0"/>
-    <w:lsdException w:name="Medium List 1 Accent 4" w:semiHidden="0" w:uiPriority="65" w:unhideWhenUsed="0"/>
-    <w:lsdException w:name="Medium List 2 Accent 4" w:semiHidden="0" w:uiPriority="66" w:unhideWhenUsed="0"/>
-    <w:lsdException w:name="Medium Grid 1 Accent 4" w:semiHidden="0" w:uiPriority="67" w:unhideWhenUsed="0"/>
-    <w:lsdException w:name="Medium Grid 2 Accent 4" w:semiHidden="0" w:uiPriority="68" w:unhideWhenUsed="0"/>
-    <w:lsdException w:name="Medium Grid 3 Accent 4" w:semiHidden="0" w:uiPriority="69" w:unhideWhenUsed="0"/>
-    <w:lsdException w:name="Dark List Accent 4" w:semiHidden="0" w:uiPriority="70" w:unhideWhenUsed="0"/>
-    <w:lsdException w:name="Colorful Shading Accent 4" w:semiHidden="0" w:uiPriority="71" w:unhideWhenUsed="0"/>
-    <w:lsdException w:name="Colorful List Accent 4" w:semiHidden="0" w:uiPriority="72" w:unhideWhenUsed="0"/>
-    <w:lsdException w:name="Colorful Grid Accent 4" w:semiHidden="0" w:uiPriority="73" w:unhideWhenUsed="0"/>
-    <w:lsdException w:name="Light Shading Accent 5" w:semiHidden="0" w:uiPriority="60" w:unhideWhenUsed="0"/>
-    <w:lsdException w:name="Light List Accent 5" w:semiHidden="0" w:uiPriority="61" w:unhideWhenUsed="0"/>
-    <w:lsdException w:name="Light Grid Accent 5" w:semiHidden="0" w:uiPriority="62" w:unhideWhenUsed="0"/>
-    <w:lsdException w:name="Medium Shading 1 Accent 5" w:semiHidden="0" w:uiPriority="63" w:unhideWhenUsed="0"/>
-    <w:lsdException w:name="Medium Shading 2 Accent 5" w:semiHidden="0" w:uiPriority="64" w:unhideWhenUsed="0"/>
-    <w:lsdException w:name="Medium List 1 Accent 5" w:semiHidden="0" w:uiPriority="65" w:unhideWhenUsed="0"/>
-    <w:lsdException w:name="Medium List 2 Accent 5" w:semiHidden="0" w:uiPriority="66" w:unhideWhenUsed="0"/>
-    <w:lsdException w:name="Medium Grid 1 Accent 5" w:semiHidden="0" w:uiPriority="67" w:unhideWhenUsed="0"/>
-    <w:lsdException w:name="Medium Grid 2 Accent 5" w:semiHidden="0" w:uiPriority="68" w:unhideWhenUsed="0"/>
-    <w:lsdException w:name="Medium Grid 3 Accent 5" w:semiHidden="0" w:uiPriority="69" w:unhideWhenUsed="0"/>
-    <w:lsdException w:name="Dark List Accent 5" w:semiHidden="0" w:uiPriority="70" w:unhideWhenUsed="0"/>
-    <w:lsdException w:name="Colorful Shading Accent 5" w:semiHidden="0" w:uiPriority="71" w:unhideWhenUsed="0"/>
-    <w:lsdException w:name="Colorful List Accent 5" w:semiHidden="0" w:uiPriority="72" w:unhideWhenUsed="0"/>
-    <w:lsdException w:name="Colorful Grid Accent 5" w:semiHidden="0" w:uiPriority="73" w:unhideWhenUsed="0"/>
-    <w:lsdException w:name="Light Shading Accent 6" w:semiHidden="0" w:uiPriority="60" w:unhideWhenUsed="0"/>
-    <w:lsdException w:name="Light List Accent 6" w:semiHidden="0" w:uiPriority="61" w:unhideWhenUsed="0"/>
-    <w:lsdException w:name="Light Grid Accent 6" w:semiHidden="0" w:uiPriority="62" w:unhideWhenUsed="0"/>
-    <w:lsdException w:name="Medium Shading 1 Accent 6" w:semiHidden="0" w:uiPriority="63" w:unhideWhenUsed="0"/>
-    <w:lsdException w:name="Medium Shading 2 Accent 6" w:semiHidden="0" w:uiPriority="64" w:unhideWhenUsed="0"/>
-    <w:lsdException w:name="Medium List 1 Accent 6" w:semiHidden="0" w:uiPriority="65" w:unhideWhenUsed="0"/>
-    <w:lsdException w:name="Medium List 2 Accent 6" w:semiHidden="0" w:uiPriority="66" w:unhideWhenUsed="0"/>
-    <w:lsdException w:name="Medium Grid 1 Accent 6" w:semiHidden="0" w:uiPriority="67" w:unhideWhenUsed="0"/>
-    <w:lsdException w:name="Medium Grid 2 Accent 6" w:semiHidden="0" w:uiPriority="68" w:unhideWhenUsed="0"/>
-    <w:lsdException w:name="Medium Grid 3 Accent 6" w:semiHidden="0" w:uiPriority="69" w:unhideWhenUsed="0"/>
-    <w:lsdException w:name="Dark List Accent 6" w:semiHidden="0" w:uiPriority="70" w:unhideWhenUsed="0"/>
-    <w:lsdException w:name="Colorful Shading Accent 6" w:semiHidden="0" w:uiPriority="71" w:unhideWhenUsed="0"/>
-    <w:lsdException w:name="Colorful List Accent 6" w:semiHidden="0" w:uiPriority="72" w:unhideWhenUsed="0"/>
-    <w:lsdException w:name="Colorful Grid Accent 6" w:semiHidden="0" w:uiPriority="73" w:unhideWhenUsed="0"/>
-    <w:lsdException w:name="Subtle Emphasis" w:semiHidden="0" w:uiPriority="19" w:unhideWhenUsed="0" w:qFormat="1"/>
-    <w:lsdException w:name="Intense Emphasis" w:semiHidden="0" w:uiPriority="21" w:unhideWhenUsed="0" w:qFormat="1"/>
-    <w:lsdException w:name="Subtle Reference" w:semiHidden="0" w:uiPriority="31" w:unhideWhenUsed="0" w:qFormat="1"/>
-    <w:lsdException w:name="Intense Reference" w:semiHidden="0" w:uiPriority="32" w:unhideWhenUsed="0" w:qFormat="1"/>
-    <w:lsdException w:name="Book Title" w:semiHidden="0" w:uiPriority="33" w:unhideWhenUsed="0" w:qFormat="1"/>
-    <w:lsdException w:name="Bibliography" w:uiPriority="37"/>
-    <w:lsdException w:name="TOC Heading" w:uiPriority="39" w:qFormat="1"/>
+  <w:latentStyles w:defLockedState="0" w:defUIPriority="99" w:defSemiHidden="0" w:defUnhideWhenUsed="0" w:defQFormat="0" w:count="371">
+    <w:lsdException w:name="Normal" w:uiPriority="0" w:qFormat="1"/>
+    <w:lsdException w:name="heading 1" w:uiPriority="9" w:qFormat="1"/>
+    <w:lsdException w:name="heading 2" w:semiHidden="1" w:uiPriority="9" w:unhideWhenUsed="1" w:qFormat="1"/>
+    <w:lsdException w:name="heading 3" w:semiHidden="1" w:uiPriority="9" w:unhideWhenUsed="1" w:qFormat="1"/>
+    <w:lsdException w:name="heading 4" w:semiHidden="1" w:uiPriority="9" w:unhideWhenUsed="1" w:qFormat="1"/>
+    <w:lsdException w:name="heading 5" w:semiHidden="1" w:uiPriority="9" w:unhideWhenUsed="1" w:qFormat="1"/>
+    <w:lsdException w:name="heading 6" w:semiHidden="1" w:uiPriority="9" w:unhideWhenUsed="1" w:qFormat="1"/>
+    <w:lsdException w:name="heading 7" w:semiHidden="1" w:uiPriority="9" w:unhideWhenUsed="1" w:qFormat="1"/>
+    <w:lsdException w:name="heading 8" w:semiHidden="1" w:uiPriority="9" w:unhideWhenUsed="1" w:qFormat="1"/>
+    <w:lsdException w:name="heading 9" w:semiHidden="1" w:uiPriority="9" w:unhideWhenUsed="1" w:qFormat="1"/>
+    <w:lsdException w:name="index 1" w:semiHidden="1" w:unhideWhenUsed="1"/>
+    <w:lsdException w:name="index 2" w:semiHidden="1" w:unhideWhenUsed="1"/>
+    <w:lsdException w:name="index 3" w:semiHidden="1" w:unhideWhenUsed="1"/>
+    <w:lsdException w:name="index 4" w:semiHidden="1" w:unhideWhenUsed="1"/>
+    <w:lsdException w:name="index 5" w:semiHidden="1" w:unhideWhenUsed="1"/>
+    <w:lsdException w:name="index 6" w:semiHidden="1" w:unhideWhenUsed="1"/>
+    <w:lsdException w:name="index 7" w:semiHidden="1" w:unhideWhenUsed="1"/>
+    <w:lsdException w:name="index 8" w:semiHidden="1" w:unhideWhenUsed="1"/>
+    <w:lsdException w:name="index 9" w:semiHidden="1" w:unhideWhenUsed="1"/>
+    <w:lsdException w:name="toc 1" w:semiHidden="1" w:uiPriority="39" w:unhideWhenUsed="1"/>
+    <w:lsdException w:name="toc 2" w:semiHidden="1" w:uiPriority="39" w:unhideWhenUsed="1"/>
+    <w:lsdException w:name="toc 3" w:semiHidden="1" w:uiPriority="39" w:unhideWhenUsed="1"/>
+    <w:lsdException w:name="toc 4" w:semiHidden="1" w:uiPriority="39" w:unhideWhenUsed="1"/>
+    <w:lsdException w:name="toc 5" w:semiHidden="1" w:uiPriority="39" w:unhideWhenUsed="1"/>
+    <w:lsdException w:name="toc 6" w:semiHidden="1" w:uiPriority="39" w:unhideWhenUsed="1"/>
+    <w:lsdException w:name="toc 7" w:semiHidden="1" w:uiPriority="39" w:unhideWhenUsed="1"/>
+    <w:lsdException w:name="toc 8" w:semiHidden="1" w:uiPriority="39" w:unhideWhenUsed="1"/>
+    <w:lsdException w:name="toc 9" w:semiHidden="1" w:uiPriority="39" w:unhideWhenUsed="1"/>
+    <w:lsdException w:name="Normal Indent" w:semiHidden="1" w:unhideWhenUsed="1"/>
+    <w:lsdException w:name="footnote text" w:semiHidden="1" w:unhideWhenUsed="1"/>
+    <w:lsdException w:name="annotation text" w:semiHidden="1" w:unhideWhenUsed="1"/>
+    <w:lsdException w:name="header" w:semiHidden="1" w:unhideWhenUsed="1"/>
+    <w:lsdException w:name="footer" w:semiHidden="1" w:unhideWhenUsed="1"/>
+    <w:lsdException w:name="index heading" w:semiHidden="1" w:unhideWhenUsed="1"/>
+    <w:lsdException w:name="caption" w:semiHidden="1" w:uiPriority="35" w:unhideWhenUsed="1" w:qFormat="1"/>
+    <w:lsdException w:name="table of figures" w:semiHidden="1" w:unhideWhenUsed="1"/>
+    <w:lsdException w:name="envelope address" w:semiHidden="1" w:unhideWhenUsed="1"/>
+    <w:lsdException w:name="envelope return" w:semiHidden="1" w:unhideWhenUsed="1"/>
+    <w:lsdException w:name="footnote reference" w:semiHidden="1" w:unhideWhenUsed="1"/>
+    <w:lsdException w:name="annotation reference" w:semiHidden="1" w:unhideWhenUsed="1"/>
+    <w:lsdException w:name="line number" w:semiHidden="1" w:unhideWhenUsed="1"/>
+    <w:lsdException w:name="page number" w:semiHidden="1" w:unhideWhenUsed="1"/>
+    <w:lsdException w:name="endnote reference" w:semiHidden="1" w:unhideWhenUsed="1"/>
+    <w:lsdException w:name="endnote text" w:semiHidden="1" w:unhideWhenUsed="1"/>
+    <w:lsdException w:name="table of authorities" w:semiHidden="1" w:unhideWhenUsed="1"/>
+    <w:lsdException w:name="macro" w:semiHidden="1" w:unhideWhenUsed="1"/>
+    <w:lsdException w:name="toa heading" w:semiHidden="1" w:unhideWhenUsed="1"/>
+    <w:lsdException w:name="List" w:semiHidden="1" w:unhideWhenUsed="1"/>
+    <w:lsdException w:name="List Bullet" w:semiHidden="1" w:unhideWhenUsed="1"/>
+    <w:lsdException w:name="List Number" w:semiHidden="1" w:unhideWhenUsed="1"/>
+    <w:lsdException w:name="List 2" w:semiHidden="1" w:unhideWhenUsed="1"/>
+    <w:lsdException w:name="List 3" w:semiHidden="1" w:unhideWhenUsed="1"/>
+    <w:lsdException w:name="List 4" w:semiHidden="1" w:unhideWhenUsed="1"/>
+    <w:lsdException w:name="List 5" w:semiHidden="1" w:unhideWhenUsed="1"/>
+    <w:lsdException w:name="List Bullet 2" w:semiHidden="1" w:unhideWhenUsed="1"/>
+    <w:lsdException w:name="List Bullet 3" w:semiHidden="1" w:unhideWhenUsed="1"/>
+    <w:lsdException w:name="List Bullet 4" w:semiHidden="1" w:unhideWhenUsed="1"/>
+    <w:lsdException w:name="List Bullet 5" w:semiHidden="1" w:unhideWhenUsed="1"/>
+    <w:lsdException w:name="List Number 2" w:semiHidden="1" w:unhideWhenUsed="1"/>
+    <w:lsdException w:name="List Number 3" w:semiHidden="1" w:unhideWhenUsed="1"/>
+    <w:lsdException w:name="List Number 4" w:semiHidden="1" w:unhideWhenUsed="1"/>
+    <w:lsdException w:name="List Number 5" w:semiHidden="1" w:unhideWhenUsed="1"/>
+    <w:lsdException w:name="Title" w:uiPriority="10" w:qFormat="1"/>
+    <w:lsdException w:name="Closing" w:semiHidden="1" w:unhideWhenUsed="1"/>
+    <w:lsdException w:name="Signature" w:semiHidden="1" w:unhideWhenUsed="1"/>
+    <w:lsdException w:name="Default Paragraph Font" w:semiHidden="1" w:uiPriority="1" w:unhideWhenUsed="1"/>
+    <w:lsdException w:name="Body Text" w:semiHidden="1" w:unhideWhenUsed="1"/>
+    <w:lsdException w:name="Body Text Indent" w:semiHidden="1" w:unhideWhenUsed="1"/>
+    <w:lsdException w:name="List Continue" w:semiHidden="1" w:unhideWhenUsed="1"/>
+    <w:lsdException w:name="List Continue 2" w:semiHidden="1" w:unhideWhenUsed="1"/>
+    <w:lsdException w:name="List Continue 3" w:semiHidden="1" w:unhideWhenUsed="1"/>
+    <w:lsdException w:name="List Continue 4" w:semiHidden="1" w:unhideWhenUsed="1"/>
+    <w:lsdException w:name="List Continue 5" w:semiHidden="1" w:unhideWhenUsed="1"/>
+    <w:lsdException w:name="Message Header" w:semiHidden="1" w:unhideWhenUsed="1"/>
+    <w:lsdException w:name="Subtitle" w:uiPriority="11" w:qFormat="1"/>
+    <w:lsdException w:name="Salutation" w:semiHidden="1" w:unhideWhenUsed="1"/>
+    <w:lsdException w:name="Date" w:semiHidden="1" w:unhideWhenUsed="1"/>
+    <w:lsdException w:name="Body Text First Indent" w:semiHidden="1" w:unhideWhenUsed="1"/>
+    <w:lsdException w:name="Body Text First Indent 2" w:semiHidden="1" w:unhideWhenUsed="1"/>
+    <w:lsdException w:name="Note Heading" w:semiHidden="1" w:unhideWhenUsed="1"/>
+    <w:lsdException w:name="Body Text 2" w:semiHidden="1" w:unhideWhenUsed="1"/>
+    <w:lsdException w:name="Body Text 3" w:semiHidden="1" w:unhideWhenUsed="1"/>
+    <w:lsdException w:name="Body Text Indent 2" w:semiHidden="1" w:unhideWhenUsed="1"/>
+    <w:lsdException w:name="Body Text Indent 3" w:semiHidden="1" w:unhideWhenUsed="1"/>
+    <w:lsdException w:name="Block Text" w:semiHidden="1" w:unhideWhenUsed="1"/>
+    <w:lsdException w:name="Hyperlink" w:semiHidden="1" w:unhideWhenUsed="1"/>
+    <w:lsdException w:name="FollowedHyperlink" w:semiHidden="1" w:unhideWhenUsed="1"/>
+    <w:lsdException w:name="Strong" w:uiPriority="22" w:qFormat="1"/>
+    <w:lsdException w:name="Emphasis" w:uiPriority="20" w:qFormat="1"/>
+    <w:lsdException w:name="Document Map" w:semiHidden="1" w:unhideWhenUsed="1"/>
+    <w:lsdException w:name="Plain Text" w:semiHidden="1" w:unhideWhenUsed="1"/>
+    <w:lsdException w:name="E-mail Signature" w:semiHidden="1" w:unhideWhenUsed="1"/>
+    <w:lsdException w:name="HTML Top of Form" w:semiHidden="1" w:unhideWhenUsed="1"/>
+    <w:lsdException w:name="HTML Bottom of Form" w:semiHidden="1" w:unhideWhenUsed="1"/>
+    <w:lsdException w:name="Normal (Web)" w:semiHidden="1" w:unhideWhenUsed="1"/>
+    <w:lsdException w:name="HTML Acronym" w:semiHidden="1" w:unhideWhenUsed="1"/>
+    <w:lsdException w:name="HTML Address" w:semiHidden="1" w:unhideWhenUsed="1"/>
+    <w:lsdException w:name="HTML Cite" w:semiHidden="1" w:unhideWhenUsed="1"/>
+    <w:lsdException w:name="HTML Code" w:semiHidden="1" w:unhideWhenUsed="1"/>
+    <w:lsdException w:name="HTML Definition" w:semiHidden="1" w:unhideWhenUsed="1"/>
+    <w:lsdException w:name="HTML Keyboard" w:semiHidden="1" w:unhideWhenUsed="1"/>
+    <w:lsdException w:name="HTML Preformatted" w:semiHidden="1" w:unhideWhenUsed="1"/>
+    <w:lsdException w:name="HTML Sample" w:semiHidden="1" w:unhideWhenUsed="1"/>
+    <w:lsdException w:name="HTML Typewriter" w:semiHidden="1" w:unhideWhenUsed="1"/>
+    <w:lsdException w:name="HTML Variable" w:semiHidden="1" w:unhideWhenUsed="1"/>
+    <w:lsdException w:name="Normal Table" w:semiHidden="1" w:unhideWhenUsed="1"/>
+    <w:lsdException w:name="annotation subject" w:semiHidden="1" w:unhideWhenUsed="1"/>
+    <w:lsdException w:name="No List" w:semiHidden="1" w:unhideWhenUsed="1"/>
+    <w:lsdException w:name="Outline List 1" w:semiHidden="1" w:unhideWhenUsed="1"/>
+    <w:lsdException w:name="Outline List 2" w:semiHidden="1" w:unhideWhenUsed="1"/>
+    <w:lsdException w:name="Outline List 3" w:semiHidden="1" w:unhideWhenUsed="1"/>
+    <w:lsdException w:name="Table Simple 1" w:semiHidden="1" w:unhideWhenUsed="1"/>
+    <w:lsdException w:name="Table Simple 2" w:semiHidden="1" w:unhideWhenUsed="1"/>
+    <w:lsdException w:name="Table Simple 3" w:semiHidden="1" w:unhideWhenUsed="1"/>
+    <w:lsdException w:name="Table Classic 1" w:semiHidden="1" w:unhideWhenUsed="1"/>
+    <w:lsdException w:name="Table Classic 2" w:semiHidden="1" w:unhideWhenUsed="1"/>
+    <w:lsdException w:name="Table Classic 3" w:semiHidden="1" w:unhideWhenUsed="1"/>
+    <w:lsdException w:name="Table Classic 4" w:semiHidden="1" w:unhideWhenUsed="1"/>
+    <w:lsdException w:name="Table Colorful 1" w:semiHidden="1" w:unhideWhenUsed="1"/>
+    <w:lsdException w:name="Table Colorful 2" w:semiHidden="1" w:unhideWhenUsed="1"/>
+    <w:lsdException w:name="Table Colorful 3" w:semiHidden="1" w:unhideWhenUsed="1"/>
+    <w:lsdException w:name="Table Columns 1" w:semiHidden="1" w:unhideWhenUsed="1"/>
+    <w:lsdException w:name="Table Columns 2" w:semiHidden="1" w:unhideWhenUsed="1"/>
+    <w:lsdException w:name="Table Columns 3" w:semiHidden="1" w:unhideWhenUsed="1"/>
+    <w:lsdException w:name="Table Columns 4" w:semiHidden="1" w:unhideWhenUsed="1"/>
+    <w:lsdException w:name="Table Columns 5" w:semiHidden="1" w:unhideWhenUsed="1"/>
+    <w:lsdException w:name="Table Grid 1" w:semiHidden="1" w:unhideWhenUsed="1"/>
+    <w:lsdException w:name="Table Grid 2" w:semiHidden="1" w:unhideWhenUsed="1"/>
+    <w:lsdException w:name="Table Grid 3" w:semiHidden="1" w:unhideWhenUsed="1"/>
+    <w:lsdException w:name="Table Grid 4" w:semiHidden="1" w:unhideWhenUsed="1"/>
+    <w:lsdException w:name="Table Grid 5" w:semiHidden="1" w:unhideWhenUsed="1"/>
+    <w:lsdException w:name="Table Grid 6" w:semiHidden="1" w:unhideWhenUsed="1"/>
+    <w:lsdException w:name="Table Grid 7" w:semiHidden="1" w:unhideWhenUsed="1"/>
+    <w:lsdException w:name="Table Grid 8" w:semiHidden="1" w:unhideWhenUsed="1"/>
+    <w:lsdException w:name="Table List 1" w:semiHidden="1" w:unhideWhenUsed="1"/>
+    <w:lsdException w:name="Table List 2" w:semiHidden="1" w:unhideWhenUsed="1"/>
+    <w:lsdException w:name="Table List 3" w:semiHidden="1" w:unhideWhenUsed="1"/>
+    <w:lsdException w:name="Table List 4" w:semiHidden="1" w:unhideWhenUsed="1"/>
+    <w:lsdException w:name="Table List 5" w:semiHidden="1" w:unhideWhenUsed="1"/>
+    <w:lsdException w:name="Table List 6" w:semiHidden="1" w:unhideWhenUsed="1"/>
+    <w:lsdException w:name="Table List 7" w:semiHidden="1" w:unhideWhenUsed="1"/>
+    <w:lsdException w:name="Table List 8" w:semiHidden="1" w:unhideWhenUsed="1"/>
+    <w:lsdException w:name="Table 3D effects 1" w:semiHidden="1" w:unhideWhenUsed="1"/>
+    <w:lsdException w:name="Table 3D effects 2" w:semiHidden="1" w:unhideWhenUsed="1"/>
+    <w:lsdException w:name="Table 3D effects 3" w:semiHidden="1" w:unhideWhenUsed="1"/>
+    <w:lsdException w:name="Table Contemporary" w:semiHidden="1" w:unhideWhenUsed="1"/>
+    <w:lsdException w:name="Table Elegant" w:semiHidden="1" w:unhideWhenUsed="1"/>
+    <w:lsdException w:name="Table Professional" w:semiHidden="1" w:unhideWhenUsed="1"/>
+    <w:lsdException w:name="Table Subtle 1" w:semiHidden="1" w:unhideWhenUsed="1"/>
+    <w:lsdException w:name="Table Subtle 2" w:semiHidden="1" w:unhideWhenUsed="1"/>
+    <w:lsdException w:name="Table Web 1" w:semiHidden="1" w:unhideWhenUsed="1"/>
+    <w:lsdException w:name="Table Web 2" w:semiHidden="1" w:unhideWhenUsed="1"/>
+    <w:lsdException w:name="Table Web 3" w:semiHidden="1" w:unhideWhenUsed="1"/>
+    <w:lsdException w:name="Balloon Text" w:semiHidden="1" w:unhideWhenUsed="1"/>
+    <w:lsdException w:name="Table Grid" w:uiPriority="59"/>
+    <w:lsdException w:name="Table Theme" w:semiHidden="1" w:unhideWhenUsed="1"/>
+    <w:lsdException w:name="Placeholder Text" w:semiHidden="1"/>
+    <w:lsdException w:name="No Spacing" w:uiPriority="1" w:qFormat="1"/>
+    <w:lsdException w:name="Light Shading" w:uiPriority="60"/>
+    <w:lsdException w:name="Light List" w:uiPriority="61"/>
+    <w:lsdException w:name="Light Grid" w:uiPriority="62"/>
+    <w:lsdException w:name="Medium Shading 1" w:uiPriority="63"/>
+    <w:lsdException w:name="Medium Shading 2" w:uiPriority="64"/>
+    <w:lsdException w:name="Medium List 1" w:uiPriority="65"/>
+    <w:lsdException w:name="Medium List 2" w:uiPriority="66"/>
+    <w:lsdException w:name="Medium Grid 1" w:uiPriority="67"/>
+    <w:lsdException w:name="Medium Grid 2" w:uiPriority="68"/>
+    <w:lsdException w:name="Medium Grid 3" w:uiPriority="69"/>
+    <w:lsdException w:name="Dark List" w:uiPriority="70"/>
+    <w:lsdException w:name="Colorful Shading" w:uiPriority="71"/>
+    <w:lsdException w:name="Colorful List" w:uiPriority="72"/>
+    <w:lsdException w:name="Colorful Grid" w:uiPriority="73"/>
+    <w:lsdException w:name="Light Shading Accent 1" w:uiPriority="60"/>
+    <w:lsdException w:name="Light List Accent 1" w:uiPriority="61"/>
+    <w:lsdException w:name="Light Grid Accent 1" w:uiPriority="62"/>
+    <w:lsdException w:name="Medium Shading 1 Accent 1" w:uiPriority="63"/>
+    <w:lsdException w:name="Medium Shading 2 Accent 1" w:uiPriority="64"/>
+    <w:lsdException w:name="Medium List 1 Accent 1" w:uiPriority="65"/>
+    <w:lsdException w:name="Revision" w:semiHidden="1"/>
+    <w:lsdException w:name="List Paragraph" w:uiPriority="34" w:qFormat="1"/>
+    <w:lsdException w:name="Quote" w:uiPriority="29" w:qFormat="1"/>
+    <w:lsdException w:name="Intense Quote" w:uiPriority="30" w:qFormat="1"/>
+    <w:lsdException w:name="Medium List 2 Accent 1" w:uiPriority="66"/>
+    <w:lsdException w:name="Medium Grid 1 Accent 1" w:uiPriority="67"/>
+    <w:lsdException w:name="Medium Grid 2 Accent 1" w:uiPriority="68"/>
+    <w:lsdException w:name="Medium Grid 3 Accent 1" w:uiPriority="69"/>
+    <w:lsdException w:name="Dark List Accent 1" w:uiPriority="70"/>
+    <w:lsdException w:name="Colorful Shading Accent 1" w:uiPriority="71"/>
+    <w:lsdException w:name="Colorful List Accent 1" w:uiPriority="72"/>
+    <w:lsdException w:name="Colorful Grid Accent 1" w:uiPriority="73"/>
+    <w:lsdException w:name="Light Shading Accent 2" w:uiPriority="60"/>
+    <w:lsdException w:name="Light List Accent 2" w:uiPriority="61"/>
+    <w:lsdException w:name="Light Grid Accent 2" w:uiPriority="62"/>
+    <w:lsdException w:name="Medium Shading 1 Accent 2" w:uiPriority="63"/>
+    <w:lsdException w:name="Medium Shading 2 Accent 2" w:uiPriority="64"/>
+    <w:lsdException w:name="Medium List 1 Accent 2" w:uiPriority="65"/>
+    <w:lsdException w:name="Medium List 2 Accent 2" w:uiPriority="66"/>
+    <w:lsdException w:name="Medium Grid 1 Accent 2" w:uiPriority="67"/>
+    <w:lsdException w:name="Medium Grid 2 Accent 2" w:uiPriority="68"/>
+    <w:lsdException w:name="Medium Grid 3 Accent 2" w:uiPriority="69"/>
+    <w:lsdException w:name="Dark List Accent 2" w:uiPriority="70"/>
+    <w:lsdException w:name="Colorful Shading Accent 2" w:uiPriority="71"/>
+    <w:lsdException w:name="Colorful List Accent 2" w:uiPriority="72"/>
+    <w:lsdException w:name="Colorful Grid Accent 2" w:uiPriority="73"/>
+    <w:lsdException w:name="Light Shading Accent 3" w:uiPriority="60"/>
+    <w:lsdException w:name="Light List Accent 3" w:uiPriority="61"/>
+    <w:lsdException w:name="Light Grid Accent 3" w:uiPriority="62"/>
+    <w:lsdException w:name="Medium Shading 1 Accent 3" w:uiPriority="63"/>
+    <w:lsdException w:name="Medium Shading 2 Accent 3" w:uiPriority="64"/>
+    <w:lsdException w:name="Medium List 1 Accent 3" w:uiPriority="65"/>
+    <w:lsdException w:name="Medium List 2 Accent 3" w:uiPriority="66"/>
+    <w:lsdException w:name="Medium Grid 1 Accent 3" w:uiPriority="67"/>
+    <w:lsdException w:name="Medium Grid 2 Accent 3" w:uiPriority="68"/>
+    <w:lsdException w:name="Medium Grid 3 Accent 3" w:uiPriority="69"/>
+    <w:lsdException w:name="Dark List Accent 3" w:uiPriority="70"/>
+    <w:lsdException w:name="Colorful Shading Accent 3" w:uiPriority="71"/>
+    <w:lsdException w:name="Colorful List Accent 3" w:uiPriority="72"/>
+    <w:lsdException w:name="Colorful Grid Accent 3" w:uiPriority="73"/>
+    <w:lsdException w:name="Light Shading Accent 4" w:uiPriority="60"/>
+    <w:lsdException w:name="Light List Accent 4" w:uiPriority="61"/>
+    <w:lsdException w:name="Light Grid Accent 4" w:uiPriority="62"/>
+    <w:lsdException w:name="Medium Shading 1 Accent 4" w:uiPriority="63"/>
+    <w:lsdException w:name="Medium Shading 2 Accent 4" w:uiPriority="64"/>
+    <w:lsdException w:name="Medium List 1 Accent 4" w:uiPriority="65"/>
+    <w:lsdException w:name="Medium List 2 Accent 4" w:uiPriority="66"/>
+    <w:lsdException w:name="Medium Grid 1 Accent 4" w:uiPriority="67"/>
+    <w:lsdException w:name="Medium Grid 2 Accent 4" w:uiPriority="68"/>
+    <w:lsdException w:name="Medium Grid 3 Accent 4" w:uiPriority="69"/>
+    <w:lsdException w:name="Dark List Accent 4" w:uiPriority="70"/>
+    <w:lsdException w:name="Colorful Shading Accent 4" w:uiPriority="71"/>
+    <w:lsdException w:name="Colorful List Accent 4" w:uiPriority="72"/>
+    <w:lsdException w:name="Colorful Grid Accent 4" w:uiPriority="73"/>
+    <w:lsdException w:name="Light Shading Accent 5" w:uiPriority="60"/>
+    <w:lsdException w:name="Light List Accent 5" w:uiPriority="61"/>
+    <w:lsdException w:name="Light Grid Accent 5" w:uiPriority="62"/>
+    <w:lsdException w:name="Medium Shading 1 Accent 5" w:uiPriority="63"/>
+    <w:lsdException w:name="Medium Shading 2 Accent 5" w:uiPriority="64"/>
+    <w:lsdException w:name="Medium List 1 Accent 5" w:uiPriority="65"/>
+    <w:lsdException w:name="Medium List 2 Accent 5" w:uiPriority="66"/>
+    <w:lsdException w:name="Medium Grid 1 Accent 5" w:uiPriority="67"/>
+    <w:lsdException w:name="Medium Grid 2 Accent 5" w:uiPriority="68"/>
+    <w:lsdException w:name="Medium Grid 3 Accent 5" w:uiPriority="69"/>
+    <w:lsdException w:name="Dark List Accent 5" w:uiPriority="70"/>
+    <w:lsdException w:name="Colorful Shading Accent 5" w:uiPriority="71"/>
+    <w:lsdException w:name="Colorful List Accent 5" w:uiPriority="72"/>
+    <w:lsdException w:name="Colorful Grid Accent 5" w:uiPriority="73"/>
+    <w:lsdException w:name="Light Shading Accent 6" w:uiPriority="60"/>
+    <w:lsdException w:name="Light List Accent 6" w:uiPriority="61"/>
+    <w:lsdException w:name="Light Grid Accent 6" w:uiPriority="62"/>
+    <w:lsdException w:name="Medium Shading 1 Accent 6" w:uiPriority="63"/>
+    <w:lsdException w:name="Medium Shading 2 Accent 6" w:uiPriority="64"/>
+    <w:lsdException w:name="Medium List 1 Accent 6" w:uiPriority="65"/>
+    <w:lsdException w:name="Medium List 2 Accent 6" w:uiPriority="66"/>
+    <w:lsdException w:name="Medium Grid 1 Accent 6" w:uiPriority="67"/>
+    <w:lsdException w:name="Medium Grid 2 Accent 6" w:uiPriority="68"/>
+    <w:lsdException w:name="Medium Grid 3 Accent 6" w:uiPriority="69"/>
+    <w:lsdException w:name="Dark List Accent 6" w:uiPriority="70"/>
+    <w:lsdException w:name="Colorful Shading Accent 6" w:uiPriority="71"/>
+    <w:lsdException w:name="Colorful List Accent 6" w:uiPriority="72"/>
+    <w:lsdException w:name="Colorful Grid Accent 6" w:uiPriority="73"/>
+    <w:lsdException w:name="Subtle Emphasis" w:uiPriority="19" w:qFormat="1"/>
+    <w:lsdException w:name="Intense Emphasis" w:uiPriority="21" w:qFormat="1"/>
+    <w:lsdException w:name="Subtle Reference" w:uiPriority="31" w:qFormat="1"/>
+    <w:lsdException w:name="Intense Reference" w:uiPriority="32" w:qFormat="1"/>
+    <w:lsdException w:name="Book Title" w:uiPriority="33" w:qFormat="1"/>
+    <w:lsdException w:name="Bibliography" w:semiHidden="1" w:uiPriority="37" w:unhideWhenUsed="1"/>
+    <w:lsdException w:name="TOC Heading" w:semiHidden="1" w:uiPriority="39" w:unhideWhenUsed="1" w:qFormat="1"/>
+    <w:lsdException w:name="Plain Table 1" w:uiPriority="41"/>
+    <w:lsdException w:name="Plain Table 2" w:uiPriority="42"/>
+    <w:lsdException w:name="Plain Table 3" w:uiPriority="43"/>
+    <w:lsdException w:name="Plain Table 4" w:uiPriority="44"/>
+    <w:lsdException w:name="Plain Table 5" w:uiPriority="45"/>
+    <w:lsdException w:name="Grid Table Light" w:uiPriority="40"/>
+    <w:lsdException w:name="Grid Table 1 Light" w:uiPriority="46"/>
+    <w:lsdException w:name="Grid Table 2" w:uiPriority="47"/>
+    <w:lsdException w:name="Grid Table 3" w:uiPriority="48"/>
+    <w:lsdException w:name="Grid Table 4" w:uiPriority="49"/>
+    <w:lsdException w:name="Grid Table 5 Dark" w:uiPriority="50"/>
+    <w:lsdException w:name="Grid Table 6 Colorful" w:uiPriority="51"/>
+    <w:lsdException w:name="Grid Table 7 Colorful" w:uiPriority="52"/>
+    <w:lsdException w:name="Grid Table 1 Light Accent 1" w:uiPriority="46"/>
+    <w:lsdException w:name="Grid Table 2 Accent 1" w:uiPriority="47"/>
+    <w:lsdException w:name="Grid Table 3 Accent 1" w:uiPriority="48"/>
+    <w:lsdException w:name="Grid Table 4 Accent 1" w:uiPriority="49"/>
+    <w:lsdException w:name="Grid Table 5 Dark Accent 1" w:uiPriority="50"/>
+    <w:lsdException w:name="Grid Table 6 Colorful Accent 1" w:uiPriority="51"/>
+    <w:lsdException w:name="Grid Table 7 Colorful Accent 1" w:uiPriority="52"/>
+    <w:lsdException w:name="Grid Table 1 Light Accent 2" w:uiPriority="46"/>
+    <w:lsdException w:name="Grid Table 2 Accent 2" w:uiPriority="47"/>
+    <w:lsdException w:name="Grid Table 3 Accent 2" w:uiPriority="48"/>
+    <w:lsdException w:name="Grid Table 4 Accent 2" w:uiPriority="49"/>
+    <w:lsdException w:name="Grid Table 5 Dark Accent 2" w:uiPriority="50"/>
+    <w:lsdException w:name="Grid Table 6 Colorful Accent 2" w:uiPriority="51"/>
+    <w:lsdException w:name="Grid Table 7 Colorful Accent 2" w:uiPriority="52"/>
+    <w:lsdException w:name="Grid Table 1 Light Accent 3" w:uiPriority="46"/>
+    <w:lsdException w:name="Grid Table 2 Accent 3" w:uiPriority="47"/>
+    <w:lsdException w:name="Grid Table 3 Accent 3" w:uiPriority="48"/>
+    <w:lsdException w:name="Grid Table 4 Accent 3" w:uiPriority="49"/>
+    <w:lsdException w:name="Grid Table 5 Dark Accent 3" w:uiPriority="50"/>
+    <w:lsdException w:name="Grid Table 6 Colorful Accent 3" w:uiPriority="51"/>
+    <w:lsdException w:name="Grid Table 7 Colorful Accent 3" w:uiPriority="52"/>
+    <w:lsdException w:name="Grid Table 1 Light Accent 4" w:uiPriority="46"/>
+    <w:lsdException w:name="Grid Table 2 Accent 4" w:uiPriority="47"/>
+    <w:lsdException w:name="Grid Table 3 Accent 4" w:uiPriority="48"/>
+    <w:lsdException w:name="Grid Table 4 Accent 4" w:uiPriority="49"/>
+    <w:lsdException w:name="Grid Table 5 Dark Accent 4" w:uiPriority="50"/>
+    <w:lsdException w:name="Grid Table 6 Colorful Accent 4" w:uiPriority="51"/>
+    <w:lsdException w:name="Grid Table 7 Colorful Accent 4" w:uiPriority="52"/>
+    <w:lsdException w:name="Grid Table 1 Light Accent 5" w:uiPriority="46"/>
+    <w:lsdException w:name="Grid Table 2 Accent 5" w:uiPriority="47"/>
+    <w:lsdException w:name="Grid Table 3 Accent 5" w:uiPriority="48"/>
+    <w:lsdException w:name="Grid Table 4 Accent 5" w:uiPriority="49"/>
+    <w:lsdException w:name="Grid Table 5 Dark Accent 5" w:uiPriority="50"/>
+    <w:lsdException w:name="Grid Table 6 Colorful Accent 5" w:uiPriority="51"/>
+    <w:lsdException w:name="Grid Table 7 Colorful Accent 5" w:uiPriority="52"/>
+    <w:lsdException w:name="Grid Table 1 Light Accent 6" w:uiPriority="46"/>
+    <w:lsdException w:name="Grid Table 2 Accent 6" w:uiPriority="47"/>
+    <w:lsdException w:name="Grid Table 3 Accent 6" w:uiPriority="48"/>
+    <w:lsdException w:name="Grid Table 4 Accent 6" w:uiPriority="49"/>
+    <w:lsdException w:name="Grid Table 5 Dark Accent 6" w:uiPriority="50"/>
+    <w:lsdException w:name="Grid Table 6 Colorful Accent 6" w:uiPriority="51"/>
+    <w:lsdException w:name="Grid Table 7 Colorful Accent 6" w:uiPriority="52"/>
+    <w:lsdException w:name="List Table 1 Light" w:uiPriority="46"/>
+    <w:lsdException w:name="List Table 2" w:uiPriority="47"/>
+    <w:lsdException w:name="List Table 3" w:uiPriority="48"/>
+    <w:lsdException w:name="List Table 4" w:uiPriority="49"/>
+    <w:lsdException w:name="List Table 5 Dark" w:uiPriority="50"/>
+    <w:lsdException w:name="List Table 6 Colorful" w:uiPriority="51"/>
+    <w:lsdException w:name="List Table 7 Colorful" w:uiPriority="52"/>
+    <w:lsdException w:name="List Table 1 Light Accent 1" w:uiPriority="46"/>
+    <w:lsdException w:name="List Table 2 Accent 1" w:uiPriority="47"/>
+    <w:lsdException w:name="List Table 3 Accent 1" w:uiPriority="48"/>
+    <w:lsdException w:name="List Table 4 Accent 1" w:uiPriority="49"/>
+    <w:lsdException w:name="List Table 5 Dark Accent 1" w:uiPriority="50"/>
+    <w:lsdException w:name="List Table 6 Colorful Accent 1" w:uiPriority="51"/>
+    <w:lsdException w:name="List Table 7 Colorful Accent 1" w:uiPriority="52"/>
+    <w:lsdException w:name="List Table 1 Light Accent 2" w:uiPriority="46"/>
+    <w:lsdException w:name="List Table 2 Accent 2" w:uiPriority="47"/>
+    <w:lsdException w:name="List Table 3 Accent 2" w:uiPriority="48"/>
+    <w:lsdException w:name="List Table 4 Accent 2" w:uiPriority="49"/>
+    <w:lsdException w:name="List Table 5 Dark Accent 2" w:uiPriority="50"/>
+    <w:lsdException w:name="List Table 6 Colorful Accent 2" w:uiPriority="51"/>
+    <w:lsdException w:name="List Table 7 Colorful Accent 2" w:uiPriority="52"/>
+    <w:lsdException w:name="List Table 1 Light Accent 3" w:uiPriority="46"/>
+    <w:lsdException w:name="List Table 2 Accent 3" w:uiPriority="47"/>
+    <w:lsdException w:name="List Table 3 Accent 3" w:uiPriority="48"/>
+    <w:lsdException w:name="List Table 4 Accent 3" w:uiPriority="49"/>
+    <w:lsdException w:name="List Table 5 Dark Accent 3" w:uiPriority="50"/>
+    <w:lsdException w:name="List Table 6 Colorful Accent 3" w:uiPriority="51"/>
+    <w:lsdException w:name="List Table 7 Colorful Accent 3" w:uiPriority="52"/>
+    <w:lsdException w:name="List Table 1 Light Accent 4" w:uiPriority="46"/>
+    <w:lsdException w:name="List Table 2 Accent 4" w:uiPriority="47"/>
+    <w:lsdException w:name="List Table 3 Accent 4" w:uiPriority="48"/>
+    <w:lsdException w:name="List Table 4 Accent 4" w:uiPriority="49"/>
+    <w:lsdException w:name="List Table 5 Dark Accent 4" w:uiPriority="50"/>
+    <w:lsdException w:name="List Table 6 Colorful Accent 4" w:uiPriority="51"/>
+    <w:lsdException w:name="List Table 7 Colorful Accent 4" w:uiPriority="52"/>
+    <w:lsdException w:name="List Table 1 Light Accent 5" w:uiPriority="46"/>
+    <w:lsdException w:name="List Table 2 Accent 5" w:uiPriority="47"/>
+    <w:lsdException w:name="List Table 3 Accent 5" w:uiPriority="48"/>
+    <w:lsdException w:name="List Table 4 Accent 5" w:uiPriority="49"/>
+    <w:lsdException w:name="List Table 5 Dark Accent 5" w:uiPriority="50"/>
+    <w:lsdException w:name="List Table 6 Colorful Accent 5" w:uiPriority="51"/>
+    <w:lsdException w:name="List Table 7 Colorful Accent 5" w:uiPriority="52"/>
+    <w:lsdException w:name="List Table 1 Light Accent 6" w:uiPriority="46"/>
+    <w:lsdException w:name="List Table 2 Accent 6" w:uiPriority="47"/>
+    <w:lsdException w:name="List Table 3 Accent 6" w:uiPriority="48"/>
+    <w:lsdException w:name="List Table 4 Accent 6" w:uiPriority="49"/>
+    <w:lsdException w:name="List Table 5 Dark Accent 6" w:uiPriority="50"/>
+    <w:lsdException w:name="List Table 6 Colorful Accent 6" w:uiPriority="51"/>
+    <w:lsdException w:name="List Table 7 Colorful Accent 6" w:uiPriority="52"/>
   </w:latentStyles>
   <w:style w:type="paragraph" w:default="1" w:styleId="Normal">
     <w:name w:val="Normal"/>
     <w:qFormat/>
     <w:rsid w:val="00506429"/>
-  </w:style>
-  <w:style w:type="character" w:default="1" w:styleId="DefaultParagraphFont">
-    <w:name w:val="Default Paragraph Font"/>
-    <w:uiPriority w:val="1"/>
-    <w:semiHidden/>
-    <w:unhideWhenUsed/>
-  </w:style>
-  <w:style w:type="table" w:default="1" w:styleId="TableNormal">
-    <w:name w:val="Normal Table"/>
-    <w:uiPriority w:val="99"/>
-    <w:semiHidden/>
-    <w:unhideWhenUsed/>
-    <w:tblPr>
-      <w:tblInd w:w="0" w:type="dxa"/>
-      <w:tblCellMar>
-        <w:top w:w="0" w:type="dxa"/>
-        <w:left w:w="108" w:type="dxa"/>
-        <w:bottom w:w="0" w:type="dxa"/>
-        <w:right w:w="108" w:type="dxa"/>
-      </w:tblCellMar>
-    </w:tblPr>
-  </w:style>
-  <w:style w:type="numbering" w:default="1" w:styleId="NoList">
-    <w:name w:val="No List"/>
-    <w:uiPriority w:val="99"/>
-    <w:semiHidden/>
-    <w:unhideWhenUsed/>
-  </w:style>
-  <w:style w:type="paragraph" w:styleId="ListParagraph">
-    <w:name w:val="List Paragraph"/>
-    <w:basedOn w:val="Normal"/>
-    <w:uiPriority w:val="34"/>
-    <w:qFormat/>
-    <w:rsid w:val="009F2619"/>
-    <w:pPr>
-      <w:ind w:left="720"/>
-      <w:contextualSpacing/>
-    </w:pPr>
-  </w:style>
-</w:styles>
-</file>
-
-<file path=word/stylesWithEffects.xml><?xml version="1.0" encoding="utf-8"?>
-<w:styles xmlns:wpc="http://schemas.microsoft.com/office/word/2010/wordprocessingCanvas" xmlns:mc="http://schemas.openxmlformats.org/markup-compatibility/2006" xmlns:o="urn:schemas-microsoft-com:office:office" xmlns:r="http://schemas.openxmlformats.org/officeDocument/2006/relationships" xmlns:m="http://schemas.openxmlformats.org/officeDocument/2006/math" xmlns:v="urn:schemas-microsoft-com:vml" xmlns:wp14="http://schemas.microsoft.com/office/word/2010/wordprocessingDrawing" xmlns:wp="http://schemas.openxmlformats.org/drawingml/2006/wordprocessingDrawing" xmlns:w10="urn:schemas-microsoft-com:office:word" xmlns:w="http://schemas.openxmlformats.org/wordprocessingml/2006/main" xmlns:w14="http://schemas.microsoft.com/office/word/2010/wordml" xmlns:wpg="http://schemas.microsoft.com/office/word/2010/wordprocessingGroup" xmlns:wpi="http://schemas.microsoft.com/office/word/2010/wordprocessingInk" xmlns:wne="http://schemas.microsoft.com/office/word/2006/wordml" xmlns:wps="http://schemas.microsoft.com/office/word/2010/wordprocessingShape" mc:Ignorable="w14 wp14">
-  <w:docDefaults>
-    <w:rPrDefault>
-      <w:rPr>
-        <w:rFonts w:asciiTheme="minorHAnsi" w:eastAsiaTheme="minorHAnsi" w:hAnsiTheme="minorHAnsi" w:cstheme="minorBidi"/>
-        <w:sz w:val="22"/>
-        <w:szCs w:val="22"/>
-        <w:lang w:val="ru-RU" w:eastAsia="en-US" w:bidi="ar-SA"/>
-      </w:rPr>
-    </w:rPrDefault>
-    <w:pPrDefault>
-      <w:pPr>
-        <w:spacing w:after="200" w:line="276" w:lineRule="auto"/>
-      </w:pPr>
-    </w:pPrDefault>
-  </w:docDefaults>
-  <w:latentStyles w:defLockedState="0" w:defUIPriority="99" w:defSemiHidden="1" w:defUnhideWhenUsed="1" w:defQFormat="0" w:count="267">
-    <w:lsdException w:name="Normal" w:semiHidden="0" w:uiPriority="0" w:unhideWhenUsed="0" w:qFormat="1"/>
-    <w:lsdException w:name="heading 1" w:semiHidden="0" w:uiPriority="9" w:unhideWhenUsed="0" w:qFormat="1"/>
-    <w:lsdException w:name="heading 2" w:uiPriority="9" w:qFormat="1"/>
-    <w:lsdException w:name="heading 3" w:uiPriority="9" w:qFormat="1"/>
-    <w:lsdException w:name="heading 4" w:uiPriority="9" w:qFormat="1"/>
-    <w:lsdException w:name="heading 5" w:uiPriority="9" w:qFormat="1"/>
-    <w:lsdException w:name="heading 6" w:uiPriority="9" w:qFormat="1"/>
-    <w:lsdException w:name="heading 7" w:uiPriority="9" w:qFormat="1"/>
-    <w:lsdException w:name="heading 8" w:uiPriority="9" w:qFormat="1"/>
-    <w:lsdException w:name="heading 9" w:uiPriority="9" w:qFormat="1"/>
-    <w:lsdException w:name="toc 1" w:uiPriority="39"/>
-    <w:lsdException w:name="toc 2" w:uiPriority="39"/>
-    <w:lsdException w:name="toc 3" w:uiPriority="39"/>
-    <w:lsdException w:name="toc 4" w:uiPriority="39"/>
-    <w:lsdException w:name="toc 5" w:uiPriority="39"/>
-    <w:lsdException w:name="toc 6" w:uiPriority="39"/>
-    <w:lsdException w:name="toc 7" w:uiPriority="39"/>
-    <w:lsdException w:name="toc 8" w:uiPriority="39"/>
-    <w:lsdException w:name="toc 9" w:uiPriority="39"/>
-    <w:lsdException w:name="caption" w:uiPriority="35" w:qFormat="1"/>
-    <w:lsdException w:name="Title" w:semiHidden="0" w:uiPriority="10" w:unhideWhenUsed="0" w:qFormat="1"/>
-    <w:lsdException w:name="Default Paragraph Font" w:uiPriority="1"/>
-    <w:lsdException w:name="Subtitle" w:semiHidden="0" w:uiPriority="11" w:unhideWhenUsed="0" w:qFormat="1"/>
-    <w:lsdException w:name="Strong" w:semiHidden="0" w:uiPriority="22" w:unhideWhenUsed="0" w:qFormat="1"/>
-    <w:lsdException w:name="Emphasis" w:semiHidden="0" w:uiPriority="20" w:unhideWhenUsed="0" w:qFormat="1"/>
-    <w:lsdException w:name="Table Grid" w:semiHidden="0" w:uiPriority="59" w:unhideWhenUsed="0"/>
-    <w:lsdException w:name="Placeholder Text" w:unhideWhenUsed="0"/>
-    <w:lsdException w:name="No Spacing" w:semiHidden="0" w:uiPriority="1" w:unhideWhenUsed="0" w:qFormat="1"/>
-    <w:lsdException w:name="Light Shading" w:semiHidden="0" w:uiPriority="60" w:unhideWhenUsed="0"/>
-    <w:lsdException w:name="Light List" w:semiHidden="0" w:uiPriority="61" w:unhideWhenUsed="0"/>
-    <w:lsdException w:name="Light Grid" w:semiHidden="0" w:uiPriority="62" w:unhideWhenUsed="0"/>
-    <w:lsdException w:name="Medium Shading 1" w:semiHidden="0" w:uiPriority="63" w:unhideWhenUsed="0"/>
-    <w:lsdException w:name="Medium Shading 2" w:semiHidden="0" w:uiPriority="64" w:unhideWhenUsed="0"/>
-    <w:lsdException w:name="Medium List 1" w:semiHidden="0" w:uiPriority="65" w:unhideWhenUsed="0"/>
-    <w:lsdException w:name="Medium List 2" w:semiHidden="0" w:uiPriority="66" w:unhideWhenUsed="0"/>
-    <w:lsdException w:name="Medium Grid 1" w:semiHidden="0" w:uiPriority="67" w:unhideWhenUsed="0"/>
-    <w:lsdException w:name="Medium Grid 2" w:semiHidden="0" w:uiPriority="68" w:unhideWhenUsed="0"/>
-    <w:lsdException w:name="Medium Grid 3" w:semiHidden="0" w:uiPriority="69" w:unhideWhenUsed="0"/>
-    <w:lsdException w:name="Dark List" w:semiHidden="0" w:uiPriority="70" w:unhideWhenUsed="0"/>
-    <w:lsdException w:name="Colorful Shading" w:semiHidden="0" w:uiPriority="71" w:unhideWhenUsed="0"/>
-    <w:lsdException w:name="Colorful List" w:semiHidden="0" w:uiPriority="72" w:unhideWhenUsed="0"/>
-    <w:lsdException w:name="Colorful Grid" w:semiHidden="0" w:uiPriority="73" w:unhideWhenUsed="0"/>
-    <w:lsdException w:name="Light Shading Accent 1" w:semiHidden="0" w:uiPriority="60" w:unhideWhenUsed="0"/>
-    <w:lsdException w:name="Light List Accent 1" w:semiHidden="0" w:uiPriority="61" w:unhideWhenUsed="0"/>
-    <w:lsdException w:name="Light Grid Accent 1" w:semiHidden="0" w:uiPriority="62" w:unhideWhenUsed="0"/>
-    <w:lsdException w:name="Medium Shading 1 Accent 1" w:semiHidden="0" w:uiPriority="63" w:unhideWhenUsed="0"/>
-    <w:lsdException w:name="Medium Shading 2 Accent 1" w:semiHidden="0" w:uiPriority="64" w:unhideWhenUsed="0"/>
-    <w:lsdException w:name="Medium List 1 Accent 1" w:semiHidden="0" w:uiPriority="65" w:unhideWhenUsed="0"/>
-    <w:lsdException w:name="Revision" w:unhideWhenUsed="0"/>
-    <w:lsdException w:name="List Paragraph" w:semiHidden="0" w:uiPriority="34" w:unhideWhenUsed="0" w:qFormat="1"/>
-    <w:lsdException w:name="Quote" w:semiHidden="0" w:uiPriority="29" w:unhideWhenUsed="0" w:qFormat="1"/>
-    <w:lsdException w:name="Intense Quote" w:semiHidden="0" w:uiPriority="30" w:unhideWhenUsed="0" w:qFormat="1"/>
-    <w:lsdException w:name="Medium List 2 Accent 1" w:semiHidden="0" w:uiPriority="66" w:unhideWhenUsed="0"/>
-    <w:lsdException w:name="Medium Grid 1 Accent 1" w:semiHidden="0" w:uiPriority="67" w:unhideWhenUsed="0"/>
-    <w:lsdException w:name="Medium Grid 2 Accent 1" w:semiHidden="0" w:uiPriority="68" w:unhideWhenUsed="0"/>
-    <w:lsdException w:name="Medium Grid 3 Accent 1" w:semiHidden="0" w:uiPriority="69" w:unhideWhenUsed="0"/>
-    <w:lsdException w:name="Dark List Accent 1" w:semiHidden="0" w:uiPriority="70" w:unhideWhenUsed="0"/>
-    <w:lsdException w:name="Colorful Shading Accent 1" w:semiHidden="0" w:uiPriority="71" w:unhideWhenUsed="0"/>
-    <w:lsdException w:name="Colorful List Accent 1" w:semiHidden="0" w:uiPriority="72" w:unhideWhenUsed="0"/>
-    <w:lsdException w:name="Colorful Grid Accent 1" w:semiHidden="0" w:uiPriority="73" w:unhideWhenUsed="0"/>
-    <w:lsdException w:name="Light Shading Accent 2" w:semiHidden="0" w:uiPriority="60" w:unhideWhenUsed="0"/>
-    <w:lsdException w:name="Light List Accent 2" w:semiHidden="0" w:uiPriority="61" w:unhideWhenUsed="0"/>
-    <w:lsdException w:name="Light Grid Accent 2" w:semiHidden="0" w:uiPriority="62" w:unhideWhenUsed="0"/>
-    <w:lsdException w:name="Medium Shading 1 Accent 2" w:semiHidden="0" w:uiPriority="63" w:unhideWhenUsed="0"/>
-    <w:lsdException w:name="Medium Shading 2 Accent 2" w:semiHidden="0" w:uiPriority="64" w:unhideWhenUsed="0"/>
-    <w:lsdException w:name="Medium List 1 Accent 2" w:semiHidden="0" w:uiPriority="65" w:unhideWhenUsed="0"/>
-    <w:lsdException w:name="Medium List 2 Accent 2" w:semiHidden="0" w:uiPriority="66" w:unhideWhenUsed="0"/>
-    <w:lsdException w:name="Medium Grid 1 Accent 2" w:semiHidden="0" w:uiPriority="67" w:unhideWhenUsed="0"/>
-    <w:lsdException w:name="Medium Grid 2 Accent 2" w:semiHidden="0" w:uiPriority="68" w:unhideWhenUsed="0"/>
-    <w:lsdException w:name="Medium Grid 3 Accent 2" w:semiHidden="0" w:uiPriority="69" w:unhideWhenUsed="0"/>
-    <w:lsdException w:name="Dark List Accent 2" w:semiHidden="0" w:uiPriority="70" w:unhideWhenUsed="0"/>
-    <w:lsdException w:name="Colorful Shading Accent 2" w:semiHidden="0" w:uiPriority="71" w:unhideWhenUsed="0"/>
-    <w:lsdException w:name="Colorful List Accent 2" w:semiHidden="0" w:uiPriority="72" w:unhideWhenUsed="0"/>
-    <w:lsdException w:name="Colorful Grid Accent 2" w:semiHidden="0" w:uiPriority="73" w:unhideWhenUsed="0"/>
-    <w:lsdException w:name="Light Shading Accent 3" w:semiHidden="0" w:uiPriority="60" w:unhideWhenUsed="0"/>
-    <w:lsdException w:name="Light List Accent 3" w:semiHidden="0" w:uiPriority="61" w:unhideWhenUsed="0"/>
-    <w:lsdException w:name="Light Grid Accent 3" w:semiHidden="0" w:uiPriority="62" w:unhideWhenUsed="0"/>
-    <w:lsdException w:name="Medium Shading 1 Accent 3" w:semiHidden="0" w:uiPriority="63" w:unhideWhenUsed="0"/>
-    <w:lsdException w:name="Medium Shading 2 Accent 3" w:semiHidden="0" w:uiPriority="64" w:unhideWhenUsed="0"/>
-    <w:lsdException w:name="Medium List 1 Accent 3" w:semiHidden="0" w:uiPriority="65" w:unhideWhenUsed="0"/>
-    <w:lsdException w:name="Medium List 2 Accent 3" w:semiHidden="0" w:uiPriority="66" w:unhideWhenUsed="0"/>
-    <w:lsdException w:name="Medium Grid 1 Accent 3" w:semiHidden="0" w:uiPriority="67" w:unhideWhenUsed="0"/>
-    <w:lsdException w:name="Medium Grid 2 Accent 3" w:semiHidden="0" w:uiPriority="68" w:unhideWhenUsed="0"/>
-    <w:lsdException w:name="Medium Grid 3 Accent 3" w:semiHidden="0" w:uiPriority="69" w:unhideWhenUsed="0"/>
-    <w:lsdException w:name="Dark List Accent 3" w:semiHidden="0" w:uiPriority="70" w:unhideWhenUsed="0"/>
-    <w:lsdException w:name="Colorful Shading Accent 3" w:semiHidden="0" w:uiPriority="71" w:unhideWhenUsed="0"/>
-    <w:lsdException w:name="Colorful List Accent 3" w:semiHidden="0" w:uiPriority="72" w:unhideWhenUsed="0"/>
-    <w:lsdException w:name="Colorful Grid Accent 3" w:semiHidden="0" w:uiPriority="73" w:unhideWhenUsed="0"/>
-    <w:lsdException w:name="Light Shading Accent 4" w:semiHidden="0" w:uiPriority="60" w:unhideWhenUsed="0"/>
-    <w:lsdException w:name="Light List Accent 4" w:semiHidden="0" w:uiPriority="61" w:unhideWhenUsed="0"/>
-    <w:lsdException w:name="Light Grid Accent 4" w:semiHidden="0" w:uiPriority="62" w:unhideWhenUsed="0"/>
-    <w:lsdException w:name="Medium Shading 1 Accent 4" w:semiHidden="0" w:uiPriority="63" w:unhideWhenUsed="0"/>
-    <w:lsdException w:name="Medium Shading 2 Accent 4" w:semiHidden="0" w:uiPriority="64" w:unhideWhenUsed="0"/>
-    <w:lsdException w:name="Medium List 1 Accent 4" w:semiHidden="0" w:uiPriority="65" w:unhideWhenUsed="0"/>
-    <w:lsdException w:name="Medium List 2 Accent 4" w:semiHidden="0" w:uiPriority="66" w:unhideWhenUsed="0"/>
-    <w:lsdException w:name="Medium Grid 1 Accent 4" w:semiHidden="0" w:uiPriority="67" w:unhideWhenUsed="0"/>
-    <w:lsdException w:name="Medium Grid 2 Accent 4" w:semiHidden="0" w:uiPriority="68" w:unhideWhenUsed="0"/>
-    <w:lsdException w:name="Medium Grid 3 Accent 4" w:semiHidden="0" w:uiPriority="69" w:unhideWhenUsed="0"/>
-    <w:lsdException w:name="Dark List Accent 4" w:semiHidden="0" w:uiPriority="70" w:unhideWhenUsed="0"/>
-    <w:lsdException w:name="Colorful Shading Accent 4" w:semiHidden="0" w:uiPriority="71" w:unhideWhenUsed="0"/>
-    <w:lsdException w:name="Colorful List Accent 4" w:semiHidden="0" w:uiPriority="72" w:unhideWhenUsed="0"/>
-    <w:lsdException w:name="Colorful Grid Accent 4" w:semiHidden="0" w:uiPriority="73" w:unhideWhenUsed="0"/>
-    <w:lsdException w:name="Light Shading Accent 5" w:semiHidden="0" w:uiPriority="60" w:unhideWhenUsed="0"/>
-    <w:lsdException w:name="Light List Accent 5" w:semiHidden="0" w:uiPriority="61" w:unhideWhenUsed="0"/>
-    <w:lsdException w:name="Light Grid Accent 5" w:semiHidden="0" w:uiPriority="62" w:unhideWhenUsed="0"/>
-    <w:lsdException w:name="Medium Shading 1 Accent 5" w:semiHidden="0" w:uiPriority="63" w:unhideWhenUsed="0"/>
-    <w:lsdException w:name="Medium Shading 2 Accent 5" w:semiHidden="0" w:uiPriority="64" w:unhideWhenUsed="0"/>
-    <w:lsdException w:name="Medium List 1 Accent 5" w:semiHidden="0" w:uiPriority="65" w:unhideWhenUsed="0"/>
-    <w:lsdException w:name="Medium List 2 Accent 5" w:semiHidden="0" w:uiPriority="66" w:unhideWhenUsed="0"/>
-    <w:lsdException w:name="Medium Grid 1 Accent 5" w:semiHidden="0" w:uiPriority="67" w:unhideWhenUsed="0"/>
-    <w:lsdException w:name="Medium Grid 2 Accent 5" w:semiHidden="0" w:uiPriority="68" w:unhideWhenUsed="0"/>
-    <w:lsdException w:name="Medium Grid 3 Accent 5" w:semiHidden="0" w:uiPriority="69" w:unhideWhenUsed="0"/>
-    <w:lsdException w:name="Dark List Accent 5" w:semiHidden="0" w:uiPriority="70" w:unhideWhenUsed="0"/>
-    <w:lsdException w:name="Colorful Shading Accent 5" w:semiHidden="0" w:uiPriority="71" w:unhideWhenUsed="0"/>
-    <w:lsdException w:name="Colorful List Accent 5" w:semiHidden="0" w:uiPriority="72" w:unhideWhenUsed="0"/>
-    <w:lsdException w:name="Colorful Grid Accent 5" w:semiHidden="0" w:uiPriority="73" w:unhideWhenUsed="0"/>
-    <w:lsdException w:name="Light Shading Accent 6" w:semiHidden="0" w:uiPriority="60" w:unhideWhenUsed="0"/>
-    <w:lsdException w:name="Light List Accent 6" w:semiHidden="0" w:uiPriority="61" w:unhideWhenUsed="0"/>
-    <w:lsdException w:name="Light Grid Accent 6" w:semiHidden="0" w:uiPriority="62" w:unhideWhenUsed="0"/>
-    <w:lsdException w:name="Medium Shading 1 Accent 6" w:semiHidden="0" w:uiPriority="63" w:unhideWhenUsed="0"/>
-    <w:lsdException w:name="Medium Shading 2 Accent 6" w:semiHidden="0" w:uiPriority="64" w:unhideWhenUsed="0"/>
-    <w:lsdException w:name="Medium List 1 Accent 6" w:semiHidden="0" w:uiPriority="65" w:unhideWhenUsed="0"/>
-    <w:lsdException w:name="Medium List 2 Accent 6" w:semiHidden="0" w:uiPriority="66" w:unhideWhenUsed="0"/>
-    <w:lsdException w:name="Medium Grid 1 Accent 6" w:semiHidden="0" w:uiPriority="67" w:unhideWhenUsed="0"/>
-    <w:lsdException w:name="Medium Grid 2 Accent 6" w:semiHidden="0" w:uiPriority="68" w:unhideWhenUsed="0"/>
-    <w:lsdException w:name="Medium Grid 3 Accent 6" w:semiHidden="0" w:uiPriority="69" w:unhideWhenUsed="0"/>
-    <w:lsdException w:name="Dark List Accent 6" w:semiHidden="0" w:uiPriority="70" w:unhideWhenUsed="0"/>
-    <w:lsdException w:name="Colorful Shading Accent 6" w:semiHidden="0" w:uiPriority="71" w:unhideWhenUsed="0"/>
-    <w:lsdException w:name="Colorful List Accent 6" w:semiHidden="0" w:uiPriority="72" w:unhideWhenUsed="0"/>
-    <w:lsdException w:name="Colorful Grid Accent 6" w:semiHidden="0" w:uiPriority="73" w:unhideWhenUsed="0"/>
-    <w:lsdException w:name="Subtle Emphasis" w:semiHidden="0" w:uiPriority="19" w:unhideWhenUsed="0" w:qFormat="1"/>
-    <w:lsdException w:name="Intense Emphasis" w:semiHidden="0" w:uiPriority="21" w:unhideWhenUsed="0" w:qFormat="1"/>
-    <w:lsdException w:name="Subtle Reference" w:semiHidden="0" w:uiPriority="31" w:unhideWhenUsed="0" w:qFormat="1"/>
-    <w:lsdException w:name="Intense Reference" w:semiHidden="0" w:uiPriority="32" w:unhideWhenUsed="0" w:qFormat="1"/>
-    <w:lsdException w:name="Book Title" w:semiHidden="0" w:uiPriority="33" w:unhideWhenUsed="0" w:qFormat="1"/>
-    <w:lsdException w:name="Bibliography" w:uiPriority="37"/>
-    <w:lsdException w:name="TOC Heading" w:uiPriority="39" w:qFormat="1"/>
-  </w:latentStyles>
-  <w:style w:type="paragraph" w:default="1" w:styleId="Normal">
-    <w:name w:val="Normal"/>
-    <w:qFormat/>
   </w:style>
   <w:style w:type="character" w:default="1" w:styleId="DefaultParagraphFont">
     <w:name w:val="Default Paragraph Font"/>

</xml_diff>